<commit_message>
Updated sprint plan with time taken
</commit_message>
<xml_diff>
--- a/Stories and Release/SprintPlan2.docx
+++ b/Stories and Release/SprintPlan2.docx
@@ -107,8 +107,6 @@
         </w:rPr>
         <w:t>24</w:t>
       </w:r>
-      <w:bookmarkStart w:id="0" w:name="_GoBack"/>
-      <w:bookmarkEnd w:id="0"/>
     </w:p>
     <w:p>
       <w:pPr>
@@ -150,7 +148,7 @@
           <w:szCs w:val="24"/>
           <w:lang w:eastAsia="en-AU"/>
         </w:rPr>
-        <w:t>84</w:t>
+        <w:t>99</w:t>
       </w:r>
     </w:p>
     <w:p>
@@ -203,8 +201,10 @@
           <w:szCs w:val="24"/>
           <w:lang w:eastAsia="en-AU"/>
         </w:rPr>
-        <w:t>3.5</w:t>
+        <w:t>4.125</w:t>
       </w:r>
+      <w:bookmarkStart w:id="0" w:name="_GoBack"/>
+      <w:bookmarkEnd w:id="0"/>
     </w:p>
     <w:p>
       <w:pPr>
@@ -277,27 +277,7 @@
           <w:color w:val="333333"/>
           <w:shd w:val="clear" w:color="auto" w:fill="FFFFFF"/>
         </w:rPr>
-        <w:t xml:space="preserve">As an </w:t>
-      </w:r>
-      <w:proofErr w:type="gramStart"/>
-      <w:r>
-        <w:rPr>
-          <w:rFonts w:ascii="Times New Roman" w:hAnsi="Times New Roman" w:cs="Times New Roman"/>
-          <w:b/>
-          <w:color w:val="333333"/>
-          <w:shd w:val="clear" w:color="auto" w:fill="FFFFFF"/>
-        </w:rPr>
-        <w:t>admin</w:t>
-      </w:r>
-      <w:proofErr w:type="gramEnd"/>
-      <w:r>
-        <w:rPr>
-          <w:rFonts w:ascii="Times New Roman" w:hAnsi="Times New Roman" w:cs="Times New Roman"/>
-          <w:b/>
-          <w:color w:val="333333"/>
-          <w:shd w:val="clear" w:color="auto" w:fill="FFFFFF"/>
-        </w:rPr>
-        <w:t xml:space="preserve"> I want to be able to scale the website for the future that will include more city information.</w:t>
+        <w:t>As an admin I want to be able to scale the website for the future that will include more city information.</w:t>
       </w:r>
       <w:r>
         <w:rPr>
@@ -652,6 +632,15 @@
                 <w:lang w:eastAsia="en-AU"/>
               </w:rPr>
             </w:pPr>
+            <w:r>
+              <w:rPr>
+                <w:rFonts w:ascii="Times New Roman" w:eastAsia="Times New Roman" w:hAnsi="Times New Roman" w:cs="Times New Roman"/>
+                <w:sz w:val="24"/>
+                <w:szCs w:val="24"/>
+                <w:lang w:eastAsia="en-AU"/>
+              </w:rPr>
+              <w:t>1</w:t>
+            </w:r>
           </w:p>
         </w:tc>
       </w:tr>
@@ -800,6 +789,15 @@
                 <w:lang w:eastAsia="en-AU"/>
               </w:rPr>
             </w:pPr>
+            <w:r>
+              <w:rPr>
+                <w:rFonts w:ascii="Times New Roman" w:eastAsia="Times New Roman" w:hAnsi="Times New Roman" w:cs="Times New Roman"/>
+                <w:sz w:val="24"/>
+                <w:szCs w:val="24"/>
+                <w:lang w:eastAsia="en-AU"/>
+              </w:rPr>
+              <w:t>1</w:t>
+            </w:r>
           </w:p>
         </w:tc>
       </w:tr>
@@ -947,6 +945,15 @@
                 <w:lang w:eastAsia="en-AU"/>
               </w:rPr>
             </w:pPr>
+            <w:r>
+              <w:rPr>
+                <w:rFonts w:ascii="Times New Roman" w:eastAsia="Times New Roman" w:hAnsi="Times New Roman" w:cs="Times New Roman"/>
+                <w:sz w:val="24"/>
+                <w:szCs w:val="24"/>
+                <w:lang w:eastAsia="en-AU"/>
+              </w:rPr>
+              <w:t>1</w:t>
+            </w:r>
           </w:p>
         </w:tc>
       </w:tr>
@@ -1091,6 +1098,15 @@
                 <w:lang w:eastAsia="en-AU"/>
               </w:rPr>
             </w:pPr>
+            <w:r>
+              <w:rPr>
+                <w:rFonts w:ascii="Times New Roman" w:eastAsia="Times New Roman" w:hAnsi="Times New Roman" w:cs="Times New Roman"/>
+                <w:sz w:val="24"/>
+                <w:szCs w:val="24"/>
+                <w:lang w:eastAsia="en-AU"/>
+              </w:rPr>
+              <w:t>1</w:t>
+            </w:r>
           </w:p>
         </w:tc>
       </w:tr>
@@ -1238,6 +1254,15 @@
                 <w:lang w:eastAsia="en-AU"/>
               </w:rPr>
             </w:pPr>
+            <w:r>
+              <w:rPr>
+                <w:rFonts w:ascii="Times New Roman" w:eastAsia="Times New Roman" w:hAnsi="Times New Roman" w:cs="Times New Roman"/>
+                <w:sz w:val="24"/>
+                <w:szCs w:val="24"/>
+                <w:lang w:eastAsia="en-AU"/>
+              </w:rPr>
+              <w:t>1</w:t>
+            </w:r>
           </w:p>
         </w:tc>
       </w:tr>
@@ -1389,6 +1414,15 @@
                 <w:lang w:eastAsia="en-AU"/>
               </w:rPr>
             </w:pPr>
+            <w:r>
+              <w:rPr>
+                <w:rFonts w:ascii="Times New Roman" w:eastAsia="Times New Roman" w:hAnsi="Times New Roman" w:cs="Times New Roman"/>
+                <w:sz w:val="24"/>
+                <w:szCs w:val="24"/>
+                <w:lang w:eastAsia="en-AU"/>
+              </w:rPr>
+              <w:t>5</w:t>
+            </w:r>
           </w:p>
         </w:tc>
       </w:tr>
@@ -1761,6 +1795,15 @@
                 <w:lang w:eastAsia="en-AU"/>
               </w:rPr>
             </w:pPr>
+            <w:r>
+              <w:rPr>
+                <w:rFonts w:ascii="Times New Roman" w:eastAsia="Times New Roman" w:hAnsi="Times New Roman" w:cs="Times New Roman"/>
+                <w:sz w:val="24"/>
+                <w:szCs w:val="24"/>
+                <w:lang w:eastAsia="en-AU"/>
+              </w:rPr>
+              <w:t>1</w:t>
+            </w:r>
           </w:p>
         </w:tc>
       </w:tr>
@@ -1841,19 +1884,8 @@
                 <w:szCs w:val="24"/>
                 <w:lang w:eastAsia="en-AU"/>
               </w:rPr>
-              <w:t xml:space="preserve">Write code to modify the style / </w:t>
-            </w:r>
-            <w:proofErr w:type="spellStart"/>
-            <w:r>
-              <w:rPr>
-                <w:rFonts w:ascii="Times New Roman" w:eastAsia="Times New Roman" w:hAnsi="Times New Roman" w:cs="Times New Roman"/>
-                <w:sz w:val="24"/>
-                <w:szCs w:val="24"/>
-                <w:lang w:eastAsia="en-AU"/>
-              </w:rPr>
-              <w:t>css</w:t>
-            </w:r>
-            <w:proofErr w:type="spellEnd"/>
+              <w:t>Write code to modify the style / css</w:t>
+            </w:r>
           </w:p>
         </w:tc>
         <w:tc>
@@ -1919,6 +1951,15 @@
                 <w:lang w:eastAsia="en-AU"/>
               </w:rPr>
             </w:pPr>
+            <w:r>
+              <w:rPr>
+                <w:rFonts w:ascii="Times New Roman" w:eastAsia="Times New Roman" w:hAnsi="Times New Roman" w:cs="Times New Roman"/>
+                <w:sz w:val="24"/>
+                <w:szCs w:val="24"/>
+                <w:lang w:eastAsia="en-AU"/>
+              </w:rPr>
+              <w:t>2</w:t>
+            </w:r>
           </w:p>
         </w:tc>
       </w:tr>
@@ -2084,6 +2125,15 @@
                 <w:lang w:eastAsia="en-AU"/>
               </w:rPr>
             </w:pPr>
+            <w:r>
+              <w:rPr>
+                <w:rFonts w:ascii="Times New Roman" w:eastAsia="Times New Roman" w:hAnsi="Times New Roman" w:cs="Times New Roman"/>
+                <w:sz w:val="24"/>
+                <w:szCs w:val="24"/>
+                <w:lang w:eastAsia="en-AU"/>
+              </w:rPr>
+              <w:t>1</w:t>
+            </w:r>
           </w:p>
         </w:tc>
       </w:tr>
@@ -2235,6 +2285,15 @@
                 <w:lang w:eastAsia="en-AU"/>
               </w:rPr>
             </w:pPr>
+            <w:r>
+              <w:rPr>
+                <w:rFonts w:ascii="Times New Roman" w:eastAsia="Times New Roman" w:hAnsi="Times New Roman" w:cs="Times New Roman"/>
+                <w:sz w:val="24"/>
+                <w:szCs w:val="24"/>
+                <w:lang w:eastAsia="en-AU"/>
+              </w:rPr>
+              <w:t>4</w:t>
+            </w:r>
           </w:p>
         </w:tc>
       </w:tr>
@@ -2635,6 +2694,15 @@
                 <w:lang w:eastAsia="en-AU"/>
               </w:rPr>
             </w:pPr>
+            <w:r>
+              <w:rPr>
+                <w:rFonts w:ascii="Times New Roman" w:eastAsia="Times New Roman" w:hAnsi="Times New Roman" w:cs="Times New Roman"/>
+                <w:sz w:val="24"/>
+                <w:szCs w:val="24"/>
+                <w:lang w:eastAsia="en-AU"/>
+              </w:rPr>
+              <w:t>1</w:t>
+            </w:r>
           </w:p>
         </w:tc>
       </w:tr>
@@ -2779,6 +2847,15 @@
                 <w:lang w:eastAsia="en-AU"/>
               </w:rPr>
             </w:pPr>
+            <w:r>
+              <w:rPr>
+                <w:rFonts w:ascii="Times New Roman" w:eastAsia="Times New Roman" w:hAnsi="Times New Roman" w:cs="Times New Roman"/>
+                <w:sz w:val="24"/>
+                <w:szCs w:val="24"/>
+                <w:lang w:eastAsia="en-AU"/>
+              </w:rPr>
+              <w:t>0.5</w:t>
+            </w:r>
           </w:p>
         </w:tc>
       </w:tr>
@@ -2923,6 +3000,15 @@
                 <w:lang w:eastAsia="en-AU"/>
               </w:rPr>
             </w:pPr>
+            <w:r>
+              <w:rPr>
+                <w:rFonts w:ascii="Times New Roman" w:eastAsia="Times New Roman" w:hAnsi="Times New Roman" w:cs="Times New Roman"/>
+                <w:sz w:val="24"/>
+                <w:szCs w:val="24"/>
+                <w:lang w:eastAsia="en-AU"/>
+              </w:rPr>
+              <w:t>0.5</w:t>
+            </w:r>
           </w:p>
         </w:tc>
       </w:tr>
@@ -3067,6 +3153,15 @@
                 <w:lang w:eastAsia="en-AU"/>
               </w:rPr>
             </w:pPr>
+            <w:r>
+              <w:rPr>
+                <w:rFonts w:ascii="Times New Roman" w:eastAsia="Times New Roman" w:hAnsi="Times New Roman" w:cs="Times New Roman"/>
+                <w:sz w:val="24"/>
+                <w:szCs w:val="24"/>
+                <w:lang w:eastAsia="en-AU"/>
+              </w:rPr>
+              <w:t>0.5</w:t>
+            </w:r>
           </w:p>
         </w:tc>
       </w:tr>
@@ -3215,6 +3310,15 @@
                 <w:lang w:eastAsia="en-AU"/>
               </w:rPr>
             </w:pPr>
+            <w:r>
+              <w:rPr>
+                <w:rFonts w:ascii="Times New Roman" w:eastAsia="Times New Roman" w:hAnsi="Times New Roman" w:cs="Times New Roman"/>
+                <w:sz w:val="24"/>
+                <w:szCs w:val="24"/>
+                <w:lang w:eastAsia="en-AU"/>
+              </w:rPr>
+              <w:t>2.5</w:t>
+            </w:r>
           </w:p>
         </w:tc>
       </w:tr>
@@ -3247,27 +3351,7 @@
           <w:color w:val="333333"/>
           <w:shd w:val="clear" w:color="auto" w:fill="FFFFFF"/>
         </w:rPr>
-        <w:t xml:space="preserve">As an </w:t>
-      </w:r>
-      <w:proofErr w:type="gramStart"/>
-      <w:r>
-        <w:rPr>
-          <w:rFonts w:ascii="Times New Roman" w:hAnsi="Times New Roman" w:cs="Times New Roman"/>
-          <w:b/>
-          <w:color w:val="333333"/>
-          <w:shd w:val="clear" w:color="auto" w:fill="FFFFFF"/>
-        </w:rPr>
-        <w:t>admin</w:t>
-      </w:r>
-      <w:proofErr w:type="gramEnd"/>
-      <w:r>
-        <w:rPr>
-          <w:rFonts w:ascii="Times New Roman" w:hAnsi="Times New Roman" w:cs="Times New Roman"/>
-          <w:b/>
-          <w:color w:val="333333"/>
-          <w:shd w:val="clear" w:color="auto" w:fill="FFFFFF"/>
-        </w:rPr>
-        <w:t xml:space="preserve"> I can create an admin user. (</w:t>
+        <w:t>As an admin I can create an admin user. (</w:t>
       </w:r>
       <w:hyperlink r:id="rId20" w:tooltip="View this issue" w:history="1">
         <w:r>
@@ -3610,6 +3694,15 @@
                 <w:lang w:eastAsia="en-AU"/>
               </w:rPr>
             </w:pPr>
+            <w:r>
+              <w:rPr>
+                <w:rFonts w:ascii="Times New Roman" w:eastAsia="Times New Roman" w:hAnsi="Times New Roman" w:cs="Times New Roman"/>
+                <w:sz w:val="24"/>
+                <w:szCs w:val="24"/>
+                <w:lang w:eastAsia="en-AU"/>
+              </w:rPr>
+              <w:t>1</w:t>
+            </w:r>
           </w:p>
         </w:tc>
       </w:tr>
@@ -3755,6 +3848,15 @@
                 <w:lang w:eastAsia="en-AU"/>
               </w:rPr>
             </w:pPr>
+            <w:r>
+              <w:rPr>
+                <w:rFonts w:ascii="Times New Roman" w:eastAsia="Times New Roman" w:hAnsi="Times New Roman" w:cs="Times New Roman"/>
+                <w:sz w:val="24"/>
+                <w:szCs w:val="24"/>
+                <w:lang w:eastAsia="en-AU"/>
+              </w:rPr>
+              <w:t>0.5</w:t>
+            </w:r>
           </w:p>
         </w:tc>
       </w:tr>
@@ -3900,6 +4002,15 @@
                 <w:lang w:eastAsia="en-AU"/>
               </w:rPr>
             </w:pPr>
+            <w:r>
+              <w:rPr>
+                <w:rFonts w:ascii="Times New Roman" w:eastAsia="Times New Roman" w:hAnsi="Times New Roman" w:cs="Times New Roman"/>
+                <w:sz w:val="24"/>
+                <w:szCs w:val="24"/>
+                <w:lang w:eastAsia="en-AU"/>
+              </w:rPr>
+              <w:t>0.5</w:t>
+            </w:r>
           </w:p>
         </w:tc>
       </w:tr>
@@ -4048,6 +4159,15 @@
                 <w:lang w:eastAsia="en-AU"/>
               </w:rPr>
             </w:pPr>
+            <w:r>
+              <w:rPr>
+                <w:rFonts w:ascii="Times New Roman" w:eastAsia="Times New Roman" w:hAnsi="Times New Roman" w:cs="Times New Roman"/>
+                <w:sz w:val="24"/>
+                <w:szCs w:val="24"/>
+                <w:lang w:eastAsia="en-AU"/>
+              </w:rPr>
+              <w:t>2</w:t>
+            </w:r>
           </w:p>
         </w:tc>
       </w:tr>
@@ -4081,27 +4201,7 @@
           <w:color w:val="333333"/>
           <w:shd w:val="clear" w:color="auto" w:fill="FFFFFF"/>
         </w:rPr>
-        <w:t xml:space="preserve">As a </w:t>
-      </w:r>
-      <w:proofErr w:type="gramStart"/>
-      <w:r>
-        <w:rPr>
-          <w:rFonts w:ascii="Times New Roman" w:hAnsi="Times New Roman" w:cs="Times New Roman"/>
-          <w:b/>
-          <w:color w:val="333333"/>
-          <w:shd w:val="clear" w:color="auto" w:fill="FFFFFF"/>
-        </w:rPr>
-        <w:t>user</w:t>
-      </w:r>
-      <w:proofErr w:type="gramEnd"/>
-      <w:r>
-        <w:rPr>
-          <w:rFonts w:ascii="Times New Roman" w:hAnsi="Times New Roman" w:cs="Times New Roman"/>
-          <w:b/>
-          <w:color w:val="333333"/>
-          <w:shd w:val="clear" w:color="auto" w:fill="FFFFFF"/>
-        </w:rPr>
-        <w:t xml:space="preserve"> I want to be able to search pages related to me via a search bar so that I can find relevant information to me. (</w:t>
+        <w:t>As a user I want to be able to search pages related to me via a search bar so that I can find relevant information to me. (</w:t>
       </w:r>
       <w:hyperlink r:id="rId24" w:tooltip="View this issue" w:history="1">
         <w:r>
@@ -4444,6 +4544,15 @@
                 <w:lang w:eastAsia="en-AU"/>
               </w:rPr>
             </w:pPr>
+            <w:r>
+              <w:rPr>
+                <w:rFonts w:ascii="Times New Roman" w:eastAsia="Times New Roman" w:hAnsi="Times New Roman" w:cs="Times New Roman"/>
+                <w:sz w:val="24"/>
+                <w:szCs w:val="24"/>
+                <w:lang w:eastAsia="en-AU"/>
+              </w:rPr>
+              <w:t>N/A</w:t>
+            </w:r>
           </w:p>
         </w:tc>
       </w:tr>
@@ -4589,6 +4698,15 @@
                 <w:lang w:eastAsia="en-AU"/>
               </w:rPr>
             </w:pPr>
+            <w:r>
+              <w:rPr>
+                <w:rFonts w:ascii="Times New Roman" w:eastAsia="Times New Roman" w:hAnsi="Times New Roman" w:cs="Times New Roman"/>
+                <w:sz w:val="24"/>
+                <w:szCs w:val="24"/>
+                <w:lang w:eastAsia="en-AU"/>
+              </w:rPr>
+              <w:t>N/A</w:t>
+            </w:r>
           </w:p>
         </w:tc>
       </w:tr>
@@ -4734,6 +4852,15 @@
                 <w:lang w:eastAsia="en-AU"/>
               </w:rPr>
             </w:pPr>
+            <w:r>
+              <w:rPr>
+                <w:rFonts w:ascii="Times New Roman" w:eastAsia="Times New Roman" w:hAnsi="Times New Roman" w:cs="Times New Roman"/>
+                <w:sz w:val="24"/>
+                <w:szCs w:val="24"/>
+                <w:lang w:eastAsia="en-AU"/>
+              </w:rPr>
+              <w:t>N/A</w:t>
+            </w:r>
           </w:p>
         </w:tc>
       </w:tr>
@@ -4879,6 +5006,15 @@
                 <w:lang w:eastAsia="en-AU"/>
               </w:rPr>
             </w:pPr>
+            <w:r>
+              <w:rPr>
+                <w:rFonts w:ascii="Times New Roman" w:eastAsia="Times New Roman" w:hAnsi="Times New Roman" w:cs="Times New Roman"/>
+                <w:sz w:val="24"/>
+                <w:szCs w:val="24"/>
+                <w:lang w:eastAsia="en-AU"/>
+              </w:rPr>
+              <w:t>N/A</w:t>
+            </w:r>
           </w:p>
         </w:tc>
       </w:tr>
@@ -5024,6 +5160,15 @@
                 <w:lang w:eastAsia="en-AU"/>
               </w:rPr>
             </w:pPr>
+            <w:r>
+              <w:rPr>
+                <w:rFonts w:ascii="Times New Roman" w:eastAsia="Times New Roman" w:hAnsi="Times New Roman" w:cs="Times New Roman"/>
+                <w:sz w:val="24"/>
+                <w:szCs w:val="24"/>
+                <w:lang w:eastAsia="en-AU"/>
+              </w:rPr>
+              <w:t>N/A</w:t>
+            </w:r>
           </w:p>
         </w:tc>
       </w:tr>
@@ -5204,27 +5349,7 @@
           <w:color w:val="333333"/>
           <w:shd w:val="clear" w:color="auto" w:fill="FFFFFF"/>
         </w:rPr>
-        <w:t xml:space="preserve">As the </w:t>
-      </w:r>
-      <w:proofErr w:type="gramStart"/>
-      <w:r>
-        <w:rPr>
-          <w:rFonts w:ascii="Times New Roman" w:hAnsi="Times New Roman" w:cs="Times New Roman"/>
-          <w:b/>
-          <w:color w:val="333333"/>
-          <w:shd w:val="clear" w:color="auto" w:fill="FFFFFF"/>
-        </w:rPr>
-        <w:t>client</w:t>
-      </w:r>
-      <w:proofErr w:type="gramEnd"/>
-      <w:r>
-        <w:rPr>
-          <w:rFonts w:ascii="Times New Roman" w:hAnsi="Times New Roman" w:cs="Times New Roman"/>
-          <w:b/>
-          <w:color w:val="333333"/>
-          <w:shd w:val="clear" w:color="auto" w:fill="FFFFFF"/>
-        </w:rPr>
-        <w:t xml:space="preserve"> I want the system to be able to take information about new cities, so that it is scalable. (</w:t>
+        <w:t>As the client I want the system to be able to take information about new cities, so that it is scalable. (</w:t>
       </w:r>
       <w:hyperlink r:id="rId30" w:tooltip="View this issue" w:history="1">
         <w:r>
@@ -5578,6 +5703,15 @@
                 <w:lang w:eastAsia="en-AU"/>
               </w:rPr>
             </w:pPr>
+            <w:r>
+              <w:rPr>
+                <w:rFonts w:ascii="Times New Roman" w:eastAsia="Times New Roman" w:hAnsi="Times New Roman" w:cs="Times New Roman"/>
+                <w:sz w:val="24"/>
+                <w:szCs w:val="24"/>
+                <w:lang w:eastAsia="en-AU"/>
+              </w:rPr>
+              <w:t>1</w:t>
+            </w:r>
           </w:p>
         </w:tc>
       </w:tr>
@@ -5741,6 +5875,15 @@
                 <w:lang w:eastAsia="en-AU"/>
               </w:rPr>
             </w:pPr>
+            <w:r>
+              <w:rPr>
+                <w:rFonts w:ascii="Times New Roman" w:eastAsia="Times New Roman" w:hAnsi="Times New Roman" w:cs="Times New Roman"/>
+                <w:sz w:val="24"/>
+                <w:szCs w:val="24"/>
+                <w:lang w:eastAsia="en-AU"/>
+              </w:rPr>
+              <w:t>0.5</w:t>
+            </w:r>
           </w:p>
         </w:tc>
       </w:tr>
@@ -5886,6 +6029,15 @@
                 <w:lang w:eastAsia="en-AU"/>
               </w:rPr>
             </w:pPr>
+            <w:r>
+              <w:rPr>
+                <w:rFonts w:ascii="Times New Roman" w:eastAsia="Times New Roman" w:hAnsi="Times New Roman" w:cs="Times New Roman"/>
+                <w:sz w:val="24"/>
+                <w:szCs w:val="24"/>
+                <w:lang w:eastAsia="en-AU"/>
+              </w:rPr>
+              <w:t>2</w:t>
+            </w:r>
           </w:p>
         </w:tc>
       </w:tr>
@@ -6031,6 +6183,15 @@
                 <w:lang w:eastAsia="en-AU"/>
               </w:rPr>
             </w:pPr>
+            <w:r>
+              <w:rPr>
+                <w:rFonts w:ascii="Times New Roman" w:eastAsia="Times New Roman" w:hAnsi="Times New Roman" w:cs="Times New Roman"/>
+                <w:sz w:val="24"/>
+                <w:szCs w:val="24"/>
+                <w:lang w:eastAsia="en-AU"/>
+              </w:rPr>
+              <w:t>2</w:t>
+            </w:r>
           </w:p>
         </w:tc>
       </w:tr>
@@ -6176,6 +6337,15 @@
                 <w:lang w:eastAsia="en-AU"/>
               </w:rPr>
             </w:pPr>
+            <w:r>
+              <w:rPr>
+                <w:rFonts w:ascii="Times New Roman" w:eastAsia="Times New Roman" w:hAnsi="Times New Roman" w:cs="Times New Roman"/>
+                <w:sz w:val="24"/>
+                <w:szCs w:val="24"/>
+                <w:lang w:eastAsia="en-AU"/>
+              </w:rPr>
+              <w:t>1</w:t>
+            </w:r>
           </w:p>
         </w:tc>
       </w:tr>
@@ -6324,6 +6494,15 @@
                 <w:lang w:eastAsia="en-AU"/>
               </w:rPr>
             </w:pPr>
+            <w:r>
+              <w:rPr>
+                <w:rFonts w:ascii="Times New Roman" w:eastAsia="Times New Roman" w:hAnsi="Times New Roman" w:cs="Times New Roman"/>
+                <w:sz w:val="24"/>
+                <w:szCs w:val="24"/>
+                <w:lang w:eastAsia="en-AU"/>
+              </w:rPr>
+              <w:t>6.5</w:t>
+            </w:r>
           </w:p>
         </w:tc>
       </w:tr>
@@ -6701,6 +6880,15 @@
                 <w:lang w:eastAsia="en-AU"/>
               </w:rPr>
             </w:pPr>
+            <w:r>
+              <w:rPr>
+                <w:rFonts w:ascii="Times New Roman" w:eastAsia="Times New Roman" w:hAnsi="Times New Roman" w:cs="Times New Roman"/>
+                <w:sz w:val="24"/>
+                <w:szCs w:val="24"/>
+                <w:lang w:eastAsia="en-AU"/>
+              </w:rPr>
+              <w:t>N/A</w:t>
+            </w:r>
           </w:p>
         </w:tc>
       </w:tr>
@@ -6846,6 +7034,15 @@
                 <w:lang w:eastAsia="en-AU"/>
               </w:rPr>
             </w:pPr>
+            <w:r>
+              <w:rPr>
+                <w:rFonts w:ascii="Times New Roman" w:eastAsia="Times New Roman" w:hAnsi="Times New Roman" w:cs="Times New Roman"/>
+                <w:sz w:val="24"/>
+                <w:szCs w:val="24"/>
+                <w:lang w:eastAsia="en-AU"/>
+              </w:rPr>
+              <w:t>N/A</w:t>
+            </w:r>
           </w:p>
         </w:tc>
       </w:tr>
@@ -6991,6 +7188,15 @@
                 <w:lang w:eastAsia="en-AU"/>
               </w:rPr>
             </w:pPr>
+            <w:r>
+              <w:rPr>
+                <w:rFonts w:ascii="Times New Roman" w:eastAsia="Times New Roman" w:hAnsi="Times New Roman" w:cs="Times New Roman"/>
+                <w:sz w:val="24"/>
+                <w:szCs w:val="24"/>
+                <w:lang w:eastAsia="en-AU"/>
+              </w:rPr>
+              <w:t>N/A</w:t>
+            </w:r>
           </w:p>
         </w:tc>
       </w:tr>
@@ -7136,6 +7342,15 @@
                 <w:lang w:eastAsia="en-AU"/>
               </w:rPr>
             </w:pPr>
+            <w:r>
+              <w:rPr>
+                <w:rFonts w:ascii="Times New Roman" w:eastAsia="Times New Roman" w:hAnsi="Times New Roman" w:cs="Times New Roman"/>
+                <w:sz w:val="24"/>
+                <w:szCs w:val="24"/>
+                <w:lang w:eastAsia="en-AU"/>
+              </w:rPr>
+              <w:t>N/A</w:t>
+            </w:r>
           </w:p>
         </w:tc>
       </w:tr>
@@ -7281,6 +7496,15 @@
                 <w:lang w:eastAsia="en-AU"/>
               </w:rPr>
             </w:pPr>
+            <w:r>
+              <w:rPr>
+                <w:rFonts w:ascii="Times New Roman" w:eastAsia="Times New Roman" w:hAnsi="Times New Roman" w:cs="Times New Roman"/>
+                <w:sz w:val="24"/>
+                <w:szCs w:val="24"/>
+                <w:lang w:eastAsia="en-AU"/>
+              </w:rPr>
+              <w:t>N/A</w:t>
+            </w:r>
           </w:p>
         </w:tc>
       </w:tr>
@@ -7345,15 +7569,7 @@
                 <w:color w:val="000000"/>
                 <w:lang w:eastAsia="en-AU"/>
               </w:rPr>
-              <w:t xml:space="preserve">Story Points: </w:t>
-            </w:r>
-            <w:r>
-              <w:rPr>
-                <w:rFonts w:ascii="Times New Roman" w:eastAsia="Times New Roman" w:hAnsi="Times New Roman" w:cs="Times New Roman"/>
-                <w:color w:val="000000"/>
-                <w:lang w:eastAsia="en-AU"/>
-              </w:rPr>
-              <w:t>2</w:t>
+              <w:t>Story Points: 2</w:t>
             </w:r>
             <w:r>
               <w:rPr>
@@ -7452,23 +7668,7 @@
           <w:rFonts w:ascii="Times New Roman" w:hAnsi="Times New Roman" w:cs="Times New Roman"/>
           <w:b/>
         </w:rPr>
-        <w:t xml:space="preserve">Story: As a </w:t>
-      </w:r>
-      <w:proofErr w:type="gramStart"/>
-      <w:r>
-        <w:rPr>
-          <w:rFonts w:ascii="Times New Roman" w:hAnsi="Times New Roman" w:cs="Times New Roman"/>
-          <w:b/>
-        </w:rPr>
-        <w:t>user</w:t>
-      </w:r>
-      <w:proofErr w:type="gramEnd"/>
-      <w:r>
-        <w:rPr>
-          <w:rFonts w:ascii="Times New Roman" w:hAnsi="Times New Roman" w:cs="Times New Roman"/>
-          <w:b/>
-        </w:rPr>
-        <w:t xml:space="preserve"> I want to have a map which shows the location of the entry as a point on the map so that I can see where it is geographically. (</w:t>
+        <w:t>Story: As a user I want to have a map which shows the location of the entry as a point on the map so that I can see where it is geographically. (</w:t>
       </w:r>
       <w:hyperlink r:id="rId42" w:tooltip="View this issue" w:history="1">
         <w:r>
@@ -7811,6 +8011,15 @@
                 <w:lang w:eastAsia="en-AU"/>
               </w:rPr>
             </w:pPr>
+            <w:r>
+              <w:rPr>
+                <w:rFonts w:ascii="Times New Roman" w:eastAsia="Times New Roman" w:hAnsi="Times New Roman" w:cs="Times New Roman"/>
+                <w:sz w:val="24"/>
+                <w:szCs w:val="24"/>
+                <w:lang w:eastAsia="en-AU"/>
+              </w:rPr>
+              <w:t>0.5</w:t>
+            </w:r>
           </w:p>
         </w:tc>
       </w:tr>
@@ -7956,6 +8165,15 @@
                 <w:lang w:eastAsia="en-AU"/>
               </w:rPr>
             </w:pPr>
+            <w:r>
+              <w:rPr>
+                <w:rFonts w:ascii="Times New Roman" w:eastAsia="Times New Roman" w:hAnsi="Times New Roman" w:cs="Times New Roman"/>
+                <w:sz w:val="24"/>
+                <w:szCs w:val="24"/>
+                <w:lang w:eastAsia="en-AU"/>
+              </w:rPr>
+              <w:t>0.5</w:t>
+            </w:r>
           </w:p>
         </w:tc>
       </w:tr>
@@ -8101,6 +8319,15 @@
                 <w:lang w:eastAsia="en-AU"/>
               </w:rPr>
             </w:pPr>
+            <w:r>
+              <w:rPr>
+                <w:rFonts w:ascii="Times New Roman" w:eastAsia="Times New Roman" w:hAnsi="Times New Roman" w:cs="Times New Roman"/>
+                <w:sz w:val="24"/>
+                <w:szCs w:val="24"/>
+                <w:lang w:eastAsia="en-AU"/>
+              </w:rPr>
+              <w:t>1.5</w:t>
+            </w:r>
           </w:p>
         </w:tc>
       </w:tr>
@@ -8246,6 +8473,15 @@
                 <w:lang w:eastAsia="en-AU"/>
               </w:rPr>
             </w:pPr>
+            <w:r>
+              <w:rPr>
+                <w:rFonts w:ascii="Times New Roman" w:eastAsia="Times New Roman" w:hAnsi="Times New Roman" w:cs="Times New Roman"/>
+                <w:sz w:val="24"/>
+                <w:szCs w:val="24"/>
+                <w:lang w:eastAsia="en-AU"/>
+              </w:rPr>
+              <w:t>1.5</w:t>
+            </w:r>
           </w:p>
         </w:tc>
       </w:tr>
@@ -8391,6 +8627,15 @@
                 <w:lang w:eastAsia="en-AU"/>
               </w:rPr>
             </w:pPr>
+            <w:r>
+              <w:rPr>
+                <w:rFonts w:ascii="Times New Roman" w:eastAsia="Times New Roman" w:hAnsi="Times New Roman" w:cs="Times New Roman"/>
+                <w:sz w:val="24"/>
+                <w:szCs w:val="24"/>
+                <w:lang w:eastAsia="en-AU"/>
+              </w:rPr>
+              <w:t>0.5</w:t>
+            </w:r>
           </w:p>
         </w:tc>
       </w:tr>
@@ -8539,6 +8784,15 @@
                 <w:lang w:eastAsia="en-AU"/>
               </w:rPr>
             </w:pPr>
+            <w:r>
+              <w:rPr>
+                <w:rFonts w:ascii="Times New Roman" w:eastAsia="Times New Roman" w:hAnsi="Times New Roman" w:cs="Times New Roman"/>
+                <w:sz w:val="24"/>
+                <w:szCs w:val="24"/>
+                <w:lang w:eastAsia="en-AU"/>
+              </w:rPr>
+              <w:t>4.5</w:t>
+            </w:r>
           </w:p>
         </w:tc>
       </w:tr>
@@ -8572,23 +8826,7 @@
           <w:b/>
         </w:rPr>
         <w:lastRenderedPageBreak/>
-        <w:t xml:space="preserve">Story: As the </w:t>
-      </w:r>
-      <w:proofErr w:type="gramStart"/>
-      <w:r>
-        <w:rPr>
-          <w:rFonts w:ascii="Times New Roman" w:hAnsi="Times New Roman" w:cs="Times New Roman"/>
-          <w:b/>
-        </w:rPr>
-        <w:t>client</w:t>
-      </w:r>
-      <w:proofErr w:type="gramEnd"/>
-      <w:r>
-        <w:rPr>
-          <w:rFonts w:ascii="Times New Roman" w:hAnsi="Times New Roman" w:cs="Times New Roman"/>
-          <w:b/>
-        </w:rPr>
-        <w:t xml:space="preserve"> I want to have the option to choose which city I want to see data for on the website with a button. (</w:t>
+        <w:t>Story: As the client I want to have the option to choose which city I want to see data for on the website with a button. (</w:t>
       </w:r>
       <w:hyperlink r:id="rId48" w:tooltip="View this issue" w:history="1">
         <w:r>
@@ -8932,6 +9170,15 @@
                 <w:lang w:eastAsia="en-AU"/>
               </w:rPr>
             </w:pPr>
+            <w:r>
+              <w:rPr>
+                <w:rFonts w:ascii="Times New Roman" w:eastAsia="Times New Roman" w:hAnsi="Times New Roman" w:cs="Times New Roman"/>
+                <w:sz w:val="24"/>
+                <w:szCs w:val="24"/>
+                <w:lang w:eastAsia="en-AU"/>
+              </w:rPr>
+              <w:t>N/A</w:t>
+            </w:r>
           </w:p>
         </w:tc>
       </w:tr>
@@ -9077,6 +9324,15 @@
                 <w:lang w:eastAsia="en-AU"/>
               </w:rPr>
             </w:pPr>
+            <w:r>
+              <w:rPr>
+                <w:rFonts w:ascii="Times New Roman" w:eastAsia="Times New Roman" w:hAnsi="Times New Roman" w:cs="Times New Roman"/>
+                <w:sz w:val="24"/>
+                <w:szCs w:val="24"/>
+                <w:lang w:eastAsia="en-AU"/>
+              </w:rPr>
+              <w:t>1</w:t>
+            </w:r>
           </w:p>
         </w:tc>
       </w:tr>
@@ -9222,6 +9478,15 @@
                 <w:lang w:eastAsia="en-AU"/>
               </w:rPr>
             </w:pPr>
+            <w:r>
+              <w:rPr>
+                <w:rFonts w:ascii="Times New Roman" w:eastAsia="Times New Roman" w:hAnsi="Times New Roman" w:cs="Times New Roman"/>
+                <w:sz w:val="24"/>
+                <w:szCs w:val="24"/>
+                <w:lang w:eastAsia="en-AU"/>
+              </w:rPr>
+              <w:t>1</w:t>
+            </w:r>
           </w:p>
         </w:tc>
       </w:tr>
@@ -9367,6 +9632,15 @@
                 <w:lang w:eastAsia="en-AU"/>
               </w:rPr>
             </w:pPr>
+            <w:r>
+              <w:rPr>
+                <w:rFonts w:ascii="Times New Roman" w:eastAsia="Times New Roman" w:hAnsi="Times New Roman" w:cs="Times New Roman"/>
+                <w:sz w:val="24"/>
+                <w:szCs w:val="24"/>
+                <w:lang w:eastAsia="en-AU"/>
+              </w:rPr>
+              <w:t>2</w:t>
+            </w:r>
           </w:p>
         </w:tc>
       </w:tr>
@@ -9512,6 +9786,15 @@
                 <w:lang w:eastAsia="en-AU"/>
               </w:rPr>
             </w:pPr>
+            <w:r>
+              <w:rPr>
+                <w:rFonts w:ascii="Times New Roman" w:eastAsia="Times New Roman" w:hAnsi="Times New Roman" w:cs="Times New Roman"/>
+                <w:sz w:val="24"/>
+                <w:szCs w:val="24"/>
+                <w:lang w:eastAsia="en-AU"/>
+              </w:rPr>
+              <w:t>1</w:t>
+            </w:r>
           </w:p>
         </w:tc>
       </w:tr>
@@ -9660,6 +9943,2715 @@
                 <w:lang w:eastAsia="en-AU"/>
               </w:rPr>
             </w:pPr>
+            <w:r>
+              <w:rPr>
+                <w:rFonts w:ascii="Times New Roman" w:eastAsia="Times New Roman" w:hAnsi="Times New Roman" w:cs="Times New Roman"/>
+                <w:sz w:val="24"/>
+                <w:szCs w:val="24"/>
+                <w:lang w:eastAsia="en-AU"/>
+              </w:rPr>
+              <w:t>5</w:t>
+            </w:r>
+          </w:p>
+        </w:tc>
+      </w:tr>
+    </w:tbl>
+    <w:p>
+      <w:pPr>
+        <w:rPr>
+          <w:rFonts w:ascii="Times New Roman" w:hAnsi="Times New Roman" w:cs="Times New Roman"/>
+          <w:b/>
+          <w:sz w:val="52"/>
+        </w:rPr>
+      </w:pPr>
+    </w:p>
+    <w:p>
+      <w:pPr>
+        <w:rPr>
+          <w:rFonts w:ascii="Times New Roman" w:hAnsi="Times New Roman" w:cs="Times New Roman"/>
+          <w:b/>
+        </w:rPr>
+      </w:pPr>
+      <w:r>
+        <w:rPr>
+          <w:rFonts w:ascii="Times New Roman" w:hAnsi="Times New Roman" w:cs="Times New Roman"/>
+          <w:b/>
+        </w:rPr>
+        <w:t xml:space="preserve">Story: </w:t>
+      </w:r>
+      <w:r>
+        <w:rPr>
+          <w:rFonts w:ascii="Times New Roman" w:hAnsi="Times New Roman" w:cs="Times New Roman"/>
+          <w:b/>
+        </w:rPr>
+        <w:t>Refactor code and improve styling</w:t>
+      </w:r>
+      <w:r>
+        <w:rPr>
+          <w:rFonts w:ascii="Times New Roman" w:hAnsi="Times New Roman" w:cs="Times New Roman"/>
+          <w:b/>
+        </w:rPr>
+        <w:t>. (</w:t>
+      </w:r>
+      <w:hyperlink r:id="rId54" w:tooltip="View this issue" w:history="1">
+        <w:r>
+          <w:rPr>
+            <w:rStyle w:val="Hyperlink"/>
+            <w:rFonts w:ascii="Times New Roman" w:hAnsi="Times New Roman" w:cs="Times New Roman"/>
+            <w:color w:val="3B73AF"/>
+            <w:sz w:val="21"/>
+            <w:szCs w:val="21"/>
+            <w:shd w:val="clear" w:color="auto" w:fill="FFFFFF"/>
+          </w:rPr>
+          <w:t>IG-1</w:t>
+        </w:r>
+      </w:hyperlink>
+      <w:r>
+        <w:rPr>
+          <w:rStyle w:val="Hyperlink"/>
+          <w:rFonts w:ascii="Times New Roman" w:hAnsi="Times New Roman" w:cs="Times New Roman"/>
+          <w:color w:val="3B73AF"/>
+          <w:sz w:val="21"/>
+          <w:szCs w:val="21"/>
+          <w:shd w:val="clear" w:color="auto" w:fill="FFFFFF"/>
+        </w:rPr>
+        <w:t>44</w:t>
+      </w:r>
+      <w:r>
+        <w:rPr>
+          <w:rFonts w:ascii="Times New Roman" w:hAnsi="Times New Roman" w:cs="Times New Roman"/>
+          <w:b/>
+        </w:rPr>
+        <w:t>)</w:t>
+      </w:r>
+    </w:p>
+    <w:tbl>
+      <w:tblPr>
+        <w:tblW w:w="0" w:type="auto"/>
+        <w:tblCellMar>
+          <w:top w:w="15" w:type="dxa"/>
+          <w:left w:w="15" w:type="dxa"/>
+          <w:bottom w:w="15" w:type="dxa"/>
+          <w:right w:w="15" w:type="dxa"/>
+        </w:tblCellMar>
+        <w:tblLook w:val="04A0" w:firstRow="1" w:lastRow="0" w:firstColumn="1" w:lastColumn="0" w:noHBand="0" w:noVBand="1"/>
+      </w:tblPr>
+      <w:tblGrid>
+        <w:gridCol w:w="981"/>
+        <w:gridCol w:w="2775"/>
+        <w:gridCol w:w="1047"/>
+        <w:gridCol w:w="816"/>
+      </w:tblGrid>
+      <w:tr>
+        <w:tc>
+          <w:tcPr>
+            <w:tcW w:w="0" w:type="auto"/>
+            <w:tcBorders>
+              <w:top w:val="single" w:sz="8" w:space="0" w:color="8064A2"/>
+              <w:left w:val="single" w:sz="8" w:space="0" w:color="8064A2"/>
+              <w:bottom w:val="single" w:sz="4" w:space="0" w:color="000000"/>
+              <w:right w:val="single" w:sz="4" w:space="0" w:color="000000"/>
+            </w:tcBorders>
+            <w:shd w:val="clear" w:color="auto" w:fill="8064A2"/>
+            <w:tcMar>
+              <w:top w:w="0" w:type="dxa"/>
+              <w:left w:w="108" w:type="dxa"/>
+              <w:bottom w:w="0" w:type="dxa"/>
+              <w:right w:w="108" w:type="dxa"/>
+            </w:tcMar>
+            <w:hideMark/>
+          </w:tcPr>
+          <w:p>
+            <w:pPr>
+              <w:spacing w:after="0" w:line="0" w:lineRule="atLeast"/>
+              <w:rPr>
+                <w:rFonts w:ascii="Times New Roman" w:eastAsia="Times New Roman" w:hAnsi="Times New Roman" w:cs="Times New Roman"/>
+                <w:sz w:val="24"/>
+                <w:szCs w:val="24"/>
+                <w:lang w:eastAsia="en-AU"/>
+              </w:rPr>
+            </w:pPr>
+            <w:r>
+              <w:rPr>
+                <w:rFonts w:ascii="Times New Roman" w:eastAsia="Times New Roman" w:hAnsi="Times New Roman" w:cs="Times New Roman"/>
+                <w:b/>
+                <w:bCs/>
+                <w:color w:val="FFFFFF"/>
+                <w:lang w:eastAsia="en-AU"/>
+              </w:rPr>
+              <w:t>Task ID</w:t>
+            </w:r>
+          </w:p>
+        </w:tc>
+        <w:tc>
+          <w:tcPr>
+            <w:tcW w:w="0" w:type="auto"/>
+            <w:tcBorders>
+              <w:top w:val="single" w:sz="8" w:space="0" w:color="8064A2"/>
+              <w:left w:val="single" w:sz="4" w:space="0" w:color="000000"/>
+              <w:bottom w:val="single" w:sz="4" w:space="0" w:color="000000"/>
+              <w:right w:val="single" w:sz="4" w:space="0" w:color="000000"/>
+            </w:tcBorders>
+            <w:shd w:val="clear" w:color="auto" w:fill="8064A2"/>
+            <w:tcMar>
+              <w:top w:w="0" w:type="dxa"/>
+              <w:left w:w="108" w:type="dxa"/>
+              <w:bottom w:w="0" w:type="dxa"/>
+              <w:right w:w="108" w:type="dxa"/>
+            </w:tcMar>
+            <w:hideMark/>
+          </w:tcPr>
+          <w:p>
+            <w:pPr>
+              <w:spacing w:after="0" w:line="0" w:lineRule="atLeast"/>
+              <w:rPr>
+                <w:rFonts w:ascii="Times New Roman" w:eastAsia="Times New Roman" w:hAnsi="Times New Roman" w:cs="Times New Roman"/>
+                <w:sz w:val="24"/>
+                <w:szCs w:val="24"/>
+                <w:lang w:eastAsia="en-AU"/>
+              </w:rPr>
+            </w:pPr>
+            <w:r>
+              <w:rPr>
+                <w:rFonts w:ascii="Times New Roman" w:eastAsia="Times New Roman" w:hAnsi="Times New Roman" w:cs="Times New Roman"/>
+                <w:b/>
+                <w:bCs/>
+                <w:color w:val="FFFFFF"/>
+                <w:lang w:eastAsia="en-AU"/>
+              </w:rPr>
+              <w:t>Task Description</w:t>
+            </w:r>
+          </w:p>
+        </w:tc>
+        <w:tc>
+          <w:tcPr>
+            <w:tcW w:w="0" w:type="auto"/>
+            <w:tcBorders>
+              <w:top w:val="single" w:sz="8" w:space="0" w:color="8064A2"/>
+              <w:left w:val="single" w:sz="4" w:space="0" w:color="000000"/>
+              <w:bottom w:val="single" w:sz="4" w:space="0" w:color="000000"/>
+              <w:right w:val="single" w:sz="4" w:space="0" w:color="000000"/>
+            </w:tcBorders>
+            <w:shd w:val="clear" w:color="auto" w:fill="8064A2"/>
+            <w:tcMar>
+              <w:top w:w="0" w:type="dxa"/>
+              <w:left w:w="108" w:type="dxa"/>
+              <w:bottom w:w="0" w:type="dxa"/>
+              <w:right w:w="108" w:type="dxa"/>
+            </w:tcMar>
+            <w:hideMark/>
+          </w:tcPr>
+          <w:p>
+            <w:pPr>
+              <w:spacing w:after="0" w:line="0" w:lineRule="atLeast"/>
+              <w:rPr>
+                <w:rFonts w:ascii="Times New Roman" w:eastAsia="Times New Roman" w:hAnsi="Times New Roman" w:cs="Times New Roman"/>
+                <w:sz w:val="24"/>
+                <w:szCs w:val="24"/>
+                <w:lang w:eastAsia="en-AU"/>
+              </w:rPr>
+            </w:pPr>
+            <w:r>
+              <w:rPr>
+                <w:rFonts w:ascii="Times New Roman" w:eastAsia="Times New Roman" w:hAnsi="Times New Roman" w:cs="Times New Roman"/>
+                <w:b/>
+                <w:bCs/>
+                <w:color w:val="FFFFFF"/>
+                <w:lang w:eastAsia="en-AU"/>
+              </w:rPr>
+              <w:t>Estimate</w:t>
+            </w:r>
+          </w:p>
+        </w:tc>
+        <w:tc>
+          <w:tcPr>
+            <w:tcW w:w="0" w:type="auto"/>
+            <w:tcBorders>
+              <w:top w:val="single" w:sz="8" w:space="0" w:color="8064A2"/>
+              <w:left w:val="single" w:sz="4" w:space="0" w:color="000000"/>
+              <w:bottom w:val="single" w:sz="4" w:space="0" w:color="000000"/>
+              <w:right w:val="single" w:sz="8" w:space="0" w:color="8064A2"/>
+            </w:tcBorders>
+            <w:shd w:val="clear" w:color="auto" w:fill="8064A2"/>
+            <w:tcMar>
+              <w:top w:w="0" w:type="dxa"/>
+              <w:left w:w="108" w:type="dxa"/>
+              <w:bottom w:w="0" w:type="dxa"/>
+              <w:right w:w="108" w:type="dxa"/>
+            </w:tcMar>
+            <w:hideMark/>
+          </w:tcPr>
+          <w:p>
+            <w:pPr>
+              <w:spacing w:after="0" w:line="0" w:lineRule="atLeast"/>
+              <w:rPr>
+                <w:rFonts w:ascii="Times New Roman" w:eastAsia="Times New Roman" w:hAnsi="Times New Roman" w:cs="Times New Roman"/>
+                <w:sz w:val="24"/>
+                <w:szCs w:val="24"/>
+                <w:lang w:eastAsia="en-AU"/>
+              </w:rPr>
+            </w:pPr>
+            <w:r>
+              <w:rPr>
+                <w:rFonts w:ascii="Times New Roman" w:eastAsia="Times New Roman" w:hAnsi="Times New Roman" w:cs="Times New Roman"/>
+                <w:b/>
+                <w:bCs/>
+                <w:color w:val="FFFFFF"/>
+                <w:lang w:eastAsia="en-AU"/>
+              </w:rPr>
+              <w:t>Taken</w:t>
+            </w:r>
+          </w:p>
+        </w:tc>
+      </w:tr>
+      <w:tr>
+        <w:tc>
+          <w:tcPr>
+            <w:tcW w:w="0" w:type="auto"/>
+            <w:tcBorders>
+              <w:top w:val="single" w:sz="8" w:space="0" w:color="8064A2"/>
+              <w:left w:val="single" w:sz="8" w:space="0" w:color="8064A2"/>
+              <w:bottom w:val="single" w:sz="8" w:space="0" w:color="8064A2"/>
+              <w:right w:val="single" w:sz="4" w:space="0" w:color="000000"/>
+            </w:tcBorders>
+            <w:tcMar>
+              <w:top w:w="0" w:type="dxa"/>
+              <w:left w:w="108" w:type="dxa"/>
+              <w:bottom w:w="0" w:type="dxa"/>
+              <w:right w:w="108" w:type="dxa"/>
+            </w:tcMar>
+          </w:tcPr>
+          <w:p>
+            <w:pPr>
+              <w:shd w:val="clear" w:color="auto" w:fill="FFFFFF"/>
+              <w:spacing w:after="0"/>
+              <w:rPr>
+                <w:rFonts w:ascii="Times New Roman" w:hAnsi="Times New Roman" w:cs="Times New Roman"/>
+                <w:color w:val="333333"/>
+                <w:sz w:val="21"/>
+                <w:szCs w:val="21"/>
+              </w:rPr>
+            </w:pPr>
+            <w:hyperlink r:id="rId55" w:tooltip="View this issue" w:history="1">
+              <w:r>
+                <w:rPr>
+                  <w:rStyle w:val="Hyperlink"/>
+                  <w:rFonts w:ascii="Times New Roman" w:hAnsi="Times New Roman" w:cs="Times New Roman"/>
+                  <w:color w:val="3B73AF"/>
+                  <w:sz w:val="21"/>
+                  <w:szCs w:val="21"/>
+                </w:rPr>
+                <w:t>N/A</w:t>
+              </w:r>
+            </w:hyperlink>
+          </w:p>
+        </w:tc>
+        <w:tc>
+          <w:tcPr>
+            <w:tcW w:w="0" w:type="auto"/>
+            <w:tcBorders>
+              <w:top w:val="single" w:sz="8" w:space="0" w:color="8064A2"/>
+              <w:left w:val="single" w:sz="4" w:space="0" w:color="000000"/>
+              <w:bottom w:val="single" w:sz="8" w:space="0" w:color="8064A2"/>
+              <w:right w:val="single" w:sz="4" w:space="0" w:color="000000"/>
+            </w:tcBorders>
+            <w:tcMar>
+              <w:top w:w="0" w:type="dxa"/>
+              <w:left w:w="108" w:type="dxa"/>
+              <w:bottom w:w="0" w:type="dxa"/>
+              <w:right w:w="108" w:type="dxa"/>
+            </w:tcMar>
+          </w:tcPr>
+          <w:p>
+            <w:pPr>
+              <w:spacing w:after="0" w:line="0" w:lineRule="atLeast"/>
+              <w:rPr>
+                <w:rFonts w:ascii="Times New Roman" w:eastAsia="Times New Roman" w:hAnsi="Times New Roman" w:cs="Times New Roman"/>
+                <w:sz w:val="24"/>
+                <w:szCs w:val="24"/>
+                <w:lang w:eastAsia="en-AU"/>
+              </w:rPr>
+            </w:pPr>
+            <w:r>
+              <w:rPr>
+                <w:rFonts w:ascii="Times New Roman" w:eastAsia="Times New Roman" w:hAnsi="Times New Roman" w:cs="Times New Roman"/>
+                <w:sz w:val="24"/>
+                <w:szCs w:val="24"/>
+                <w:lang w:eastAsia="en-AU"/>
+              </w:rPr>
+              <w:t>Verify completion</w:t>
+            </w:r>
+          </w:p>
+        </w:tc>
+        <w:tc>
+          <w:tcPr>
+            <w:tcW w:w="0" w:type="auto"/>
+            <w:tcBorders>
+              <w:top w:val="single" w:sz="8" w:space="0" w:color="8064A2"/>
+              <w:left w:val="single" w:sz="4" w:space="0" w:color="000000"/>
+              <w:bottom w:val="single" w:sz="8" w:space="0" w:color="8064A2"/>
+              <w:right w:val="single" w:sz="4" w:space="0" w:color="000000"/>
+            </w:tcBorders>
+            <w:tcMar>
+              <w:top w:w="0" w:type="dxa"/>
+              <w:left w:w="108" w:type="dxa"/>
+              <w:bottom w:w="0" w:type="dxa"/>
+              <w:right w:w="108" w:type="dxa"/>
+            </w:tcMar>
+          </w:tcPr>
+          <w:p>
+            <w:pPr>
+              <w:spacing w:after="0" w:line="0" w:lineRule="atLeast"/>
+              <w:rPr>
+                <w:rFonts w:ascii="Times New Roman" w:eastAsia="Times New Roman" w:hAnsi="Times New Roman" w:cs="Times New Roman"/>
+                <w:sz w:val="24"/>
+                <w:szCs w:val="24"/>
+                <w:lang w:eastAsia="en-AU"/>
+              </w:rPr>
+            </w:pPr>
+            <w:r>
+              <w:rPr>
+                <w:rFonts w:ascii="Times New Roman" w:eastAsia="Times New Roman" w:hAnsi="Times New Roman" w:cs="Times New Roman"/>
+                <w:sz w:val="24"/>
+                <w:szCs w:val="24"/>
+                <w:lang w:eastAsia="en-AU"/>
+              </w:rPr>
+              <w:t>3</w:t>
+            </w:r>
+          </w:p>
+        </w:tc>
+        <w:tc>
+          <w:tcPr>
+            <w:tcW w:w="0" w:type="auto"/>
+            <w:tcBorders>
+              <w:top w:val="single" w:sz="8" w:space="0" w:color="8064A2"/>
+              <w:left w:val="single" w:sz="4" w:space="0" w:color="000000"/>
+              <w:bottom w:val="single" w:sz="8" w:space="0" w:color="8064A2"/>
+              <w:right w:val="single" w:sz="8" w:space="0" w:color="8064A2"/>
+            </w:tcBorders>
+            <w:tcMar>
+              <w:top w:w="0" w:type="dxa"/>
+              <w:left w:w="108" w:type="dxa"/>
+              <w:bottom w:w="0" w:type="dxa"/>
+              <w:right w:w="108" w:type="dxa"/>
+            </w:tcMar>
+          </w:tcPr>
+          <w:p>
+            <w:pPr>
+              <w:spacing w:after="0" w:line="0" w:lineRule="atLeast"/>
+              <w:rPr>
+                <w:rFonts w:ascii="Times New Roman" w:eastAsia="Times New Roman" w:hAnsi="Times New Roman" w:cs="Times New Roman"/>
+                <w:sz w:val="24"/>
+                <w:szCs w:val="24"/>
+                <w:lang w:eastAsia="en-AU"/>
+              </w:rPr>
+            </w:pPr>
+            <w:r>
+              <w:rPr>
+                <w:rFonts w:ascii="Times New Roman" w:eastAsia="Times New Roman" w:hAnsi="Times New Roman" w:cs="Times New Roman"/>
+                <w:sz w:val="24"/>
+                <w:szCs w:val="24"/>
+                <w:lang w:eastAsia="en-AU"/>
+              </w:rPr>
+              <w:t>3</w:t>
+            </w:r>
+          </w:p>
+        </w:tc>
+      </w:tr>
+      <w:tr>
+        <w:tc>
+          <w:tcPr>
+            <w:tcW w:w="0" w:type="auto"/>
+            <w:tcBorders>
+              <w:top w:val="single" w:sz="8" w:space="0" w:color="8064A2"/>
+              <w:left w:val="single" w:sz="8" w:space="0" w:color="8064A2"/>
+              <w:bottom w:val="single" w:sz="8" w:space="0" w:color="8064A2"/>
+              <w:right w:val="single" w:sz="4" w:space="0" w:color="000000"/>
+            </w:tcBorders>
+            <w:tcMar>
+              <w:top w:w="0" w:type="dxa"/>
+              <w:left w:w="108" w:type="dxa"/>
+              <w:bottom w:w="0" w:type="dxa"/>
+              <w:right w:w="108" w:type="dxa"/>
+            </w:tcMar>
+          </w:tcPr>
+          <w:p>
+            <w:pPr>
+              <w:spacing w:after="0" w:line="240" w:lineRule="auto"/>
+              <w:rPr>
+                <w:rFonts w:ascii="Times New Roman" w:eastAsia="Times New Roman" w:hAnsi="Times New Roman" w:cs="Times New Roman"/>
+                <w:sz w:val="1"/>
+                <w:szCs w:val="24"/>
+                <w:lang w:eastAsia="en-AU"/>
+              </w:rPr>
+            </w:pPr>
+          </w:p>
+        </w:tc>
+        <w:tc>
+          <w:tcPr>
+            <w:tcW w:w="0" w:type="auto"/>
+            <w:tcBorders>
+              <w:top w:val="single" w:sz="8" w:space="0" w:color="8064A2"/>
+              <w:left w:val="single" w:sz="4" w:space="0" w:color="000000"/>
+              <w:bottom w:val="single" w:sz="8" w:space="0" w:color="8064A2"/>
+              <w:right w:val="single" w:sz="4" w:space="0" w:color="000000"/>
+            </w:tcBorders>
+            <w:tcMar>
+              <w:top w:w="0" w:type="dxa"/>
+              <w:left w:w="108" w:type="dxa"/>
+              <w:bottom w:w="0" w:type="dxa"/>
+              <w:right w:w="108" w:type="dxa"/>
+            </w:tcMar>
+          </w:tcPr>
+          <w:p>
+            <w:pPr>
+              <w:spacing w:after="0" w:line="0" w:lineRule="atLeast"/>
+              <w:rPr>
+                <w:rFonts w:ascii="Times New Roman" w:eastAsia="Times New Roman" w:hAnsi="Times New Roman" w:cs="Times New Roman"/>
+                <w:sz w:val="24"/>
+                <w:szCs w:val="24"/>
+                <w:lang w:eastAsia="en-AU"/>
+              </w:rPr>
+            </w:pPr>
+            <w:r>
+              <w:rPr>
+                <w:rFonts w:ascii="Times New Roman" w:eastAsia="Times New Roman" w:hAnsi="Times New Roman" w:cs="Times New Roman"/>
+                <w:color w:val="000000"/>
+                <w:lang w:eastAsia="en-AU"/>
+              </w:rPr>
+              <w:t>Story Points: 3</w:t>
+            </w:r>
+            <w:r>
+              <w:rPr>
+                <w:rFonts w:ascii="Times New Roman" w:eastAsia="Times New Roman" w:hAnsi="Times New Roman" w:cs="Times New Roman"/>
+                <w:color w:val="000000"/>
+                <w:lang w:eastAsia="en-AU"/>
+              </w:rPr>
+              <w:tab/>
+              <w:t>Total Hours:</w:t>
+            </w:r>
+          </w:p>
+        </w:tc>
+        <w:tc>
+          <w:tcPr>
+            <w:tcW w:w="0" w:type="auto"/>
+            <w:tcBorders>
+              <w:top w:val="single" w:sz="8" w:space="0" w:color="8064A2"/>
+              <w:left w:val="single" w:sz="4" w:space="0" w:color="000000"/>
+              <w:bottom w:val="single" w:sz="8" w:space="0" w:color="8064A2"/>
+              <w:right w:val="single" w:sz="4" w:space="0" w:color="000000"/>
+            </w:tcBorders>
+            <w:tcMar>
+              <w:top w:w="0" w:type="dxa"/>
+              <w:left w:w="108" w:type="dxa"/>
+              <w:bottom w:w="0" w:type="dxa"/>
+              <w:right w:w="108" w:type="dxa"/>
+            </w:tcMar>
+          </w:tcPr>
+          <w:p>
+            <w:pPr>
+              <w:spacing w:after="0" w:line="0" w:lineRule="atLeast"/>
+              <w:rPr>
+                <w:rFonts w:ascii="Times New Roman" w:eastAsia="Times New Roman" w:hAnsi="Times New Roman" w:cs="Times New Roman"/>
+                <w:sz w:val="24"/>
+                <w:szCs w:val="24"/>
+                <w:lang w:eastAsia="en-AU"/>
+              </w:rPr>
+            </w:pPr>
+            <w:r>
+              <w:rPr>
+                <w:rFonts w:ascii="Times New Roman" w:eastAsia="Times New Roman" w:hAnsi="Times New Roman" w:cs="Times New Roman"/>
+                <w:sz w:val="24"/>
+                <w:szCs w:val="24"/>
+                <w:lang w:eastAsia="en-AU"/>
+              </w:rPr>
+              <w:t>3</w:t>
+            </w:r>
+          </w:p>
+        </w:tc>
+        <w:tc>
+          <w:tcPr>
+            <w:tcW w:w="0" w:type="auto"/>
+            <w:tcBorders>
+              <w:top w:val="single" w:sz="8" w:space="0" w:color="8064A2"/>
+              <w:left w:val="single" w:sz="4" w:space="0" w:color="000000"/>
+              <w:bottom w:val="single" w:sz="8" w:space="0" w:color="8064A2"/>
+              <w:right w:val="single" w:sz="8" w:space="0" w:color="8064A2"/>
+            </w:tcBorders>
+            <w:tcMar>
+              <w:top w:w="0" w:type="dxa"/>
+              <w:left w:w="108" w:type="dxa"/>
+              <w:bottom w:w="0" w:type="dxa"/>
+              <w:right w:w="108" w:type="dxa"/>
+            </w:tcMar>
+          </w:tcPr>
+          <w:p>
+            <w:pPr>
+              <w:spacing w:after="0" w:line="0" w:lineRule="atLeast"/>
+              <w:rPr>
+                <w:rFonts w:ascii="Times New Roman" w:eastAsia="Times New Roman" w:hAnsi="Times New Roman" w:cs="Times New Roman"/>
+                <w:sz w:val="24"/>
+                <w:szCs w:val="24"/>
+                <w:lang w:eastAsia="en-AU"/>
+              </w:rPr>
+            </w:pPr>
+            <w:r>
+              <w:rPr>
+                <w:rFonts w:ascii="Times New Roman" w:eastAsia="Times New Roman" w:hAnsi="Times New Roman" w:cs="Times New Roman"/>
+                <w:sz w:val="24"/>
+                <w:szCs w:val="24"/>
+                <w:lang w:eastAsia="en-AU"/>
+              </w:rPr>
+              <w:t>3</w:t>
+            </w:r>
+          </w:p>
+        </w:tc>
+      </w:tr>
+    </w:tbl>
+    <w:p>
+      <w:pPr>
+        <w:rPr>
+          <w:rFonts w:ascii="Times New Roman" w:hAnsi="Times New Roman" w:cs="Times New Roman"/>
+          <w:b/>
+        </w:rPr>
+      </w:pPr>
+    </w:p>
+    <w:p>
+      <w:pPr>
+        <w:rPr>
+          <w:rFonts w:ascii="Times New Roman" w:hAnsi="Times New Roman" w:cs="Times New Roman"/>
+          <w:b/>
+        </w:rPr>
+      </w:pPr>
+      <w:r>
+        <w:rPr>
+          <w:rFonts w:ascii="Times New Roman" w:hAnsi="Times New Roman" w:cs="Times New Roman"/>
+          <w:b/>
+        </w:rPr>
+        <w:t>Story</w:t>
+      </w:r>
+      <w:r>
+        <w:rPr>
+          <w:rFonts w:ascii="Times New Roman" w:hAnsi="Times New Roman" w:cs="Times New Roman"/>
+          <w:b/>
+        </w:rPr>
+        <w:t>: As a user I can reset my password from the login page so that I can access my account when I forget my account details</w:t>
+      </w:r>
+      <w:r>
+        <w:rPr>
+          <w:rFonts w:ascii="Times New Roman" w:hAnsi="Times New Roman" w:cs="Times New Roman"/>
+          <w:b/>
+        </w:rPr>
+        <w:t>. (</w:t>
+      </w:r>
+      <w:hyperlink r:id="rId56" w:tooltip="View this issue" w:history="1">
+        <w:r>
+          <w:rPr>
+            <w:rStyle w:val="Hyperlink"/>
+            <w:rFonts w:ascii="Times New Roman" w:hAnsi="Times New Roman" w:cs="Times New Roman"/>
+            <w:color w:val="3B73AF"/>
+            <w:sz w:val="21"/>
+            <w:szCs w:val="21"/>
+            <w:shd w:val="clear" w:color="auto" w:fill="FFFFFF"/>
+          </w:rPr>
+          <w:t>IG-1</w:t>
+        </w:r>
+      </w:hyperlink>
+      <w:r>
+        <w:rPr>
+          <w:rStyle w:val="Hyperlink"/>
+          <w:rFonts w:ascii="Times New Roman" w:hAnsi="Times New Roman" w:cs="Times New Roman"/>
+          <w:color w:val="3B73AF"/>
+          <w:sz w:val="21"/>
+          <w:szCs w:val="21"/>
+          <w:shd w:val="clear" w:color="auto" w:fill="FFFFFF"/>
+        </w:rPr>
+        <w:t>43</w:t>
+      </w:r>
+      <w:r>
+        <w:rPr>
+          <w:rFonts w:ascii="Times New Roman" w:hAnsi="Times New Roman" w:cs="Times New Roman"/>
+          <w:b/>
+        </w:rPr>
+        <w:t>)</w:t>
+      </w:r>
+    </w:p>
+    <w:tbl>
+      <w:tblPr>
+        <w:tblW w:w="0" w:type="auto"/>
+        <w:tblCellMar>
+          <w:top w:w="15" w:type="dxa"/>
+          <w:left w:w="15" w:type="dxa"/>
+          <w:bottom w:w="15" w:type="dxa"/>
+          <w:right w:w="15" w:type="dxa"/>
+        </w:tblCellMar>
+        <w:tblLook w:val="04A0" w:firstRow="1" w:lastRow="0" w:firstColumn="1" w:lastColumn="0" w:noHBand="0" w:noVBand="1"/>
+      </w:tblPr>
+      <w:tblGrid>
+        <w:gridCol w:w="981"/>
+        <w:gridCol w:w="2775"/>
+        <w:gridCol w:w="1047"/>
+        <w:gridCol w:w="816"/>
+      </w:tblGrid>
+      <w:tr>
+        <w:tc>
+          <w:tcPr>
+            <w:tcW w:w="0" w:type="auto"/>
+            <w:tcBorders>
+              <w:top w:val="single" w:sz="8" w:space="0" w:color="8064A2"/>
+              <w:left w:val="single" w:sz="8" w:space="0" w:color="8064A2"/>
+              <w:bottom w:val="single" w:sz="4" w:space="0" w:color="000000"/>
+              <w:right w:val="single" w:sz="4" w:space="0" w:color="000000"/>
+            </w:tcBorders>
+            <w:shd w:val="clear" w:color="auto" w:fill="8064A2"/>
+            <w:tcMar>
+              <w:top w:w="0" w:type="dxa"/>
+              <w:left w:w="108" w:type="dxa"/>
+              <w:bottom w:w="0" w:type="dxa"/>
+              <w:right w:w="108" w:type="dxa"/>
+            </w:tcMar>
+            <w:hideMark/>
+          </w:tcPr>
+          <w:p>
+            <w:pPr>
+              <w:spacing w:after="0" w:line="0" w:lineRule="atLeast"/>
+              <w:rPr>
+                <w:rFonts w:ascii="Times New Roman" w:eastAsia="Times New Roman" w:hAnsi="Times New Roman" w:cs="Times New Roman"/>
+                <w:sz w:val="24"/>
+                <w:szCs w:val="24"/>
+                <w:lang w:eastAsia="en-AU"/>
+              </w:rPr>
+            </w:pPr>
+            <w:r>
+              <w:rPr>
+                <w:rFonts w:ascii="Times New Roman" w:eastAsia="Times New Roman" w:hAnsi="Times New Roman" w:cs="Times New Roman"/>
+                <w:b/>
+                <w:bCs/>
+                <w:color w:val="FFFFFF"/>
+                <w:lang w:eastAsia="en-AU"/>
+              </w:rPr>
+              <w:t>Task ID</w:t>
+            </w:r>
+          </w:p>
+        </w:tc>
+        <w:tc>
+          <w:tcPr>
+            <w:tcW w:w="0" w:type="auto"/>
+            <w:tcBorders>
+              <w:top w:val="single" w:sz="8" w:space="0" w:color="8064A2"/>
+              <w:left w:val="single" w:sz="4" w:space="0" w:color="000000"/>
+              <w:bottom w:val="single" w:sz="4" w:space="0" w:color="000000"/>
+              <w:right w:val="single" w:sz="4" w:space="0" w:color="000000"/>
+            </w:tcBorders>
+            <w:shd w:val="clear" w:color="auto" w:fill="8064A2"/>
+            <w:tcMar>
+              <w:top w:w="0" w:type="dxa"/>
+              <w:left w:w="108" w:type="dxa"/>
+              <w:bottom w:w="0" w:type="dxa"/>
+              <w:right w:w="108" w:type="dxa"/>
+            </w:tcMar>
+            <w:hideMark/>
+          </w:tcPr>
+          <w:p>
+            <w:pPr>
+              <w:spacing w:after="0" w:line="0" w:lineRule="atLeast"/>
+              <w:rPr>
+                <w:rFonts w:ascii="Times New Roman" w:eastAsia="Times New Roman" w:hAnsi="Times New Roman" w:cs="Times New Roman"/>
+                <w:sz w:val="24"/>
+                <w:szCs w:val="24"/>
+                <w:lang w:eastAsia="en-AU"/>
+              </w:rPr>
+            </w:pPr>
+            <w:r>
+              <w:rPr>
+                <w:rFonts w:ascii="Times New Roman" w:eastAsia="Times New Roman" w:hAnsi="Times New Roman" w:cs="Times New Roman"/>
+                <w:b/>
+                <w:bCs/>
+                <w:color w:val="FFFFFF"/>
+                <w:lang w:eastAsia="en-AU"/>
+              </w:rPr>
+              <w:t>Task Description</w:t>
+            </w:r>
+          </w:p>
+        </w:tc>
+        <w:tc>
+          <w:tcPr>
+            <w:tcW w:w="0" w:type="auto"/>
+            <w:tcBorders>
+              <w:top w:val="single" w:sz="8" w:space="0" w:color="8064A2"/>
+              <w:left w:val="single" w:sz="4" w:space="0" w:color="000000"/>
+              <w:bottom w:val="single" w:sz="4" w:space="0" w:color="000000"/>
+              <w:right w:val="single" w:sz="4" w:space="0" w:color="000000"/>
+            </w:tcBorders>
+            <w:shd w:val="clear" w:color="auto" w:fill="8064A2"/>
+            <w:tcMar>
+              <w:top w:w="0" w:type="dxa"/>
+              <w:left w:w="108" w:type="dxa"/>
+              <w:bottom w:w="0" w:type="dxa"/>
+              <w:right w:w="108" w:type="dxa"/>
+            </w:tcMar>
+            <w:hideMark/>
+          </w:tcPr>
+          <w:p>
+            <w:pPr>
+              <w:spacing w:after="0" w:line="0" w:lineRule="atLeast"/>
+              <w:rPr>
+                <w:rFonts w:ascii="Times New Roman" w:eastAsia="Times New Roman" w:hAnsi="Times New Roman" w:cs="Times New Roman"/>
+                <w:sz w:val="24"/>
+                <w:szCs w:val="24"/>
+                <w:lang w:eastAsia="en-AU"/>
+              </w:rPr>
+            </w:pPr>
+            <w:r>
+              <w:rPr>
+                <w:rFonts w:ascii="Times New Roman" w:eastAsia="Times New Roman" w:hAnsi="Times New Roman" w:cs="Times New Roman"/>
+                <w:b/>
+                <w:bCs/>
+                <w:color w:val="FFFFFF"/>
+                <w:lang w:eastAsia="en-AU"/>
+              </w:rPr>
+              <w:t>Estimate</w:t>
+            </w:r>
+          </w:p>
+        </w:tc>
+        <w:tc>
+          <w:tcPr>
+            <w:tcW w:w="0" w:type="auto"/>
+            <w:tcBorders>
+              <w:top w:val="single" w:sz="8" w:space="0" w:color="8064A2"/>
+              <w:left w:val="single" w:sz="4" w:space="0" w:color="000000"/>
+              <w:bottom w:val="single" w:sz="4" w:space="0" w:color="000000"/>
+              <w:right w:val="single" w:sz="8" w:space="0" w:color="8064A2"/>
+            </w:tcBorders>
+            <w:shd w:val="clear" w:color="auto" w:fill="8064A2"/>
+            <w:tcMar>
+              <w:top w:w="0" w:type="dxa"/>
+              <w:left w:w="108" w:type="dxa"/>
+              <w:bottom w:w="0" w:type="dxa"/>
+              <w:right w:w="108" w:type="dxa"/>
+            </w:tcMar>
+            <w:hideMark/>
+          </w:tcPr>
+          <w:p>
+            <w:pPr>
+              <w:spacing w:after="0" w:line="0" w:lineRule="atLeast"/>
+              <w:rPr>
+                <w:rFonts w:ascii="Times New Roman" w:eastAsia="Times New Roman" w:hAnsi="Times New Roman" w:cs="Times New Roman"/>
+                <w:sz w:val="24"/>
+                <w:szCs w:val="24"/>
+                <w:lang w:eastAsia="en-AU"/>
+              </w:rPr>
+            </w:pPr>
+            <w:r>
+              <w:rPr>
+                <w:rFonts w:ascii="Times New Roman" w:eastAsia="Times New Roman" w:hAnsi="Times New Roman" w:cs="Times New Roman"/>
+                <w:b/>
+                <w:bCs/>
+                <w:color w:val="FFFFFF"/>
+                <w:lang w:eastAsia="en-AU"/>
+              </w:rPr>
+              <w:t>Taken</w:t>
+            </w:r>
+          </w:p>
+        </w:tc>
+      </w:tr>
+      <w:tr>
+        <w:tc>
+          <w:tcPr>
+            <w:tcW w:w="0" w:type="auto"/>
+            <w:tcBorders>
+              <w:top w:val="single" w:sz="8" w:space="0" w:color="8064A2"/>
+              <w:left w:val="single" w:sz="8" w:space="0" w:color="8064A2"/>
+              <w:bottom w:val="single" w:sz="8" w:space="0" w:color="8064A2"/>
+              <w:right w:val="single" w:sz="4" w:space="0" w:color="000000"/>
+            </w:tcBorders>
+            <w:tcMar>
+              <w:top w:w="0" w:type="dxa"/>
+              <w:left w:w="108" w:type="dxa"/>
+              <w:bottom w:w="0" w:type="dxa"/>
+              <w:right w:w="108" w:type="dxa"/>
+            </w:tcMar>
+          </w:tcPr>
+          <w:p>
+            <w:pPr>
+              <w:shd w:val="clear" w:color="auto" w:fill="FFFFFF"/>
+              <w:spacing w:after="0"/>
+              <w:rPr>
+                <w:rFonts w:ascii="Times New Roman" w:hAnsi="Times New Roman" w:cs="Times New Roman"/>
+                <w:color w:val="333333"/>
+                <w:sz w:val="21"/>
+                <w:szCs w:val="21"/>
+              </w:rPr>
+            </w:pPr>
+            <w:r>
+              <w:rPr>
+                <w:rFonts w:ascii="Times New Roman" w:hAnsi="Times New Roman" w:cs="Times New Roman"/>
+                <w:sz w:val="21"/>
+                <w:szCs w:val="21"/>
+              </w:rPr>
+              <w:t>IG-145</w:t>
+            </w:r>
+          </w:p>
+        </w:tc>
+        <w:tc>
+          <w:tcPr>
+            <w:tcW w:w="0" w:type="auto"/>
+            <w:tcBorders>
+              <w:top w:val="single" w:sz="8" w:space="0" w:color="8064A2"/>
+              <w:left w:val="single" w:sz="4" w:space="0" w:color="000000"/>
+              <w:bottom w:val="single" w:sz="8" w:space="0" w:color="8064A2"/>
+              <w:right w:val="single" w:sz="4" w:space="0" w:color="000000"/>
+            </w:tcBorders>
+            <w:tcMar>
+              <w:top w:w="0" w:type="dxa"/>
+              <w:left w:w="108" w:type="dxa"/>
+              <w:bottom w:w="0" w:type="dxa"/>
+              <w:right w:w="108" w:type="dxa"/>
+            </w:tcMar>
+          </w:tcPr>
+          <w:p>
+            <w:pPr>
+              <w:spacing w:after="0" w:line="0" w:lineRule="atLeast"/>
+              <w:rPr>
+                <w:rFonts w:ascii="Times New Roman" w:eastAsia="Times New Roman" w:hAnsi="Times New Roman" w:cs="Times New Roman"/>
+                <w:sz w:val="24"/>
+                <w:szCs w:val="24"/>
+                <w:lang w:eastAsia="en-AU"/>
+              </w:rPr>
+            </w:pPr>
+            <w:r>
+              <w:rPr>
+                <w:rFonts w:ascii="Times New Roman" w:eastAsia="Times New Roman" w:hAnsi="Times New Roman" w:cs="Times New Roman"/>
+                <w:sz w:val="24"/>
+                <w:szCs w:val="24"/>
+                <w:lang w:eastAsia="en-AU"/>
+              </w:rPr>
+              <w:t>Create form</w:t>
+            </w:r>
+          </w:p>
+        </w:tc>
+        <w:tc>
+          <w:tcPr>
+            <w:tcW w:w="0" w:type="auto"/>
+            <w:tcBorders>
+              <w:top w:val="single" w:sz="8" w:space="0" w:color="8064A2"/>
+              <w:left w:val="single" w:sz="4" w:space="0" w:color="000000"/>
+              <w:bottom w:val="single" w:sz="8" w:space="0" w:color="8064A2"/>
+              <w:right w:val="single" w:sz="4" w:space="0" w:color="000000"/>
+            </w:tcBorders>
+            <w:tcMar>
+              <w:top w:w="0" w:type="dxa"/>
+              <w:left w:w="108" w:type="dxa"/>
+              <w:bottom w:w="0" w:type="dxa"/>
+              <w:right w:w="108" w:type="dxa"/>
+            </w:tcMar>
+          </w:tcPr>
+          <w:p>
+            <w:pPr>
+              <w:spacing w:after="0" w:line="0" w:lineRule="atLeast"/>
+              <w:rPr>
+                <w:rFonts w:ascii="Times New Roman" w:eastAsia="Times New Roman" w:hAnsi="Times New Roman" w:cs="Times New Roman"/>
+                <w:sz w:val="24"/>
+                <w:szCs w:val="24"/>
+                <w:lang w:eastAsia="en-AU"/>
+              </w:rPr>
+            </w:pPr>
+            <w:r>
+              <w:rPr>
+                <w:rFonts w:ascii="Times New Roman" w:eastAsia="Times New Roman" w:hAnsi="Times New Roman" w:cs="Times New Roman"/>
+                <w:sz w:val="24"/>
+                <w:szCs w:val="24"/>
+                <w:lang w:eastAsia="en-AU"/>
+              </w:rPr>
+              <w:t>2</w:t>
+            </w:r>
+          </w:p>
+        </w:tc>
+        <w:tc>
+          <w:tcPr>
+            <w:tcW w:w="0" w:type="auto"/>
+            <w:tcBorders>
+              <w:top w:val="single" w:sz="8" w:space="0" w:color="8064A2"/>
+              <w:left w:val="single" w:sz="4" w:space="0" w:color="000000"/>
+              <w:bottom w:val="single" w:sz="8" w:space="0" w:color="8064A2"/>
+              <w:right w:val="single" w:sz="8" w:space="0" w:color="8064A2"/>
+            </w:tcBorders>
+            <w:tcMar>
+              <w:top w:w="0" w:type="dxa"/>
+              <w:left w:w="108" w:type="dxa"/>
+              <w:bottom w:w="0" w:type="dxa"/>
+              <w:right w:w="108" w:type="dxa"/>
+            </w:tcMar>
+          </w:tcPr>
+          <w:p>
+            <w:pPr>
+              <w:spacing w:after="0" w:line="0" w:lineRule="atLeast"/>
+              <w:rPr>
+                <w:rFonts w:ascii="Times New Roman" w:eastAsia="Times New Roman" w:hAnsi="Times New Roman" w:cs="Times New Roman"/>
+                <w:sz w:val="24"/>
+                <w:szCs w:val="24"/>
+                <w:lang w:eastAsia="en-AU"/>
+              </w:rPr>
+            </w:pPr>
+            <w:r>
+              <w:rPr>
+                <w:rFonts w:ascii="Times New Roman" w:eastAsia="Times New Roman" w:hAnsi="Times New Roman" w:cs="Times New Roman"/>
+                <w:sz w:val="24"/>
+                <w:szCs w:val="24"/>
+                <w:lang w:eastAsia="en-AU"/>
+              </w:rPr>
+              <w:t>1</w:t>
+            </w:r>
+          </w:p>
+        </w:tc>
+      </w:tr>
+      <w:tr>
+        <w:tc>
+          <w:tcPr>
+            <w:tcW w:w="0" w:type="auto"/>
+            <w:tcBorders>
+              <w:top w:val="single" w:sz="8" w:space="0" w:color="8064A2"/>
+              <w:left w:val="single" w:sz="8" w:space="0" w:color="8064A2"/>
+              <w:bottom w:val="single" w:sz="8" w:space="0" w:color="8064A2"/>
+              <w:right w:val="single" w:sz="4" w:space="0" w:color="000000"/>
+            </w:tcBorders>
+            <w:tcMar>
+              <w:top w:w="0" w:type="dxa"/>
+              <w:left w:w="108" w:type="dxa"/>
+              <w:bottom w:w="0" w:type="dxa"/>
+              <w:right w:w="108" w:type="dxa"/>
+            </w:tcMar>
+          </w:tcPr>
+          <w:p>
+            <w:pPr>
+              <w:shd w:val="clear" w:color="auto" w:fill="FFFFFF"/>
+              <w:spacing w:after="0"/>
+              <w:rPr>
+                <w:rFonts w:ascii="Times New Roman" w:hAnsi="Times New Roman" w:cs="Times New Roman"/>
+                <w:color w:val="333333"/>
+                <w:sz w:val="21"/>
+                <w:szCs w:val="21"/>
+              </w:rPr>
+            </w:pPr>
+            <w:r>
+              <w:rPr>
+                <w:rFonts w:ascii="Times New Roman" w:hAnsi="Times New Roman" w:cs="Times New Roman"/>
+                <w:sz w:val="21"/>
+                <w:szCs w:val="21"/>
+              </w:rPr>
+              <w:t>IG-146</w:t>
+            </w:r>
+          </w:p>
+        </w:tc>
+        <w:tc>
+          <w:tcPr>
+            <w:tcW w:w="0" w:type="auto"/>
+            <w:tcBorders>
+              <w:top w:val="single" w:sz="8" w:space="0" w:color="8064A2"/>
+              <w:left w:val="single" w:sz="4" w:space="0" w:color="000000"/>
+              <w:bottom w:val="single" w:sz="8" w:space="0" w:color="8064A2"/>
+              <w:right w:val="single" w:sz="4" w:space="0" w:color="000000"/>
+            </w:tcBorders>
+            <w:tcMar>
+              <w:top w:w="0" w:type="dxa"/>
+              <w:left w:w="108" w:type="dxa"/>
+              <w:bottom w:w="0" w:type="dxa"/>
+              <w:right w:w="108" w:type="dxa"/>
+            </w:tcMar>
+          </w:tcPr>
+          <w:p>
+            <w:pPr>
+              <w:spacing w:after="0" w:line="0" w:lineRule="atLeast"/>
+              <w:rPr>
+                <w:rFonts w:ascii="Times New Roman" w:eastAsia="Times New Roman" w:hAnsi="Times New Roman" w:cs="Times New Roman"/>
+                <w:sz w:val="24"/>
+                <w:szCs w:val="24"/>
+                <w:lang w:eastAsia="en-AU"/>
+              </w:rPr>
+            </w:pPr>
+            <w:r>
+              <w:rPr>
+                <w:rFonts w:ascii="Times New Roman" w:eastAsia="Times New Roman" w:hAnsi="Times New Roman" w:cs="Times New Roman"/>
+                <w:sz w:val="24"/>
+                <w:szCs w:val="24"/>
+                <w:lang w:eastAsia="en-AU"/>
+              </w:rPr>
+              <w:t>Create view</w:t>
+            </w:r>
+          </w:p>
+        </w:tc>
+        <w:tc>
+          <w:tcPr>
+            <w:tcW w:w="0" w:type="auto"/>
+            <w:tcBorders>
+              <w:top w:val="single" w:sz="8" w:space="0" w:color="8064A2"/>
+              <w:left w:val="single" w:sz="4" w:space="0" w:color="000000"/>
+              <w:bottom w:val="single" w:sz="8" w:space="0" w:color="8064A2"/>
+              <w:right w:val="single" w:sz="4" w:space="0" w:color="000000"/>
+            </w:tcBorders>
+            <w:tcMar>
+              <w:top w:w="0" w:type="dxa"/>
+              <w:left w:w="108" w:type="dxa"/>
+              <w:bottom w:w="0" w:type="dxa"/>
+              <w:right w:w="108" w:type="dxa"/>
+            </w:tcMar>
+          </w:tcPr>
+          <w:p>
+            <w:pPr>
+              <w:spacing w:after="0" w:line="0" w:lineRule="atLeast"/>
+              <w:rPr>
+                <w:rFonts w:ascii="Times New Roman" w:eastAsia="Times New Roman" w:hAnsi="Times New Roman" w:cs="Times New Roman"/>
+                <w:sz w:val="24"/>
+                <w:szCs w:val="24"/>
+                <w:lang w:eastAsia="en-AU"/>
+              </w:rPr>
+            </w:pPr>
+            <w:r>
+              <w:rPr>
+                <w:rFonts w:ascii="Times New Roman" w:eastAsia="Times New Roman" w:hAnsi="Times New Roman" w:cs="Times New Roman"/>
+                <w:sz w:val="24"/>
+                <w:szCs w:val="24"/>
+                <w:lang w:eastAsia="en-AU"/>
+              </w:rPr>
+              <w:t>2</w:t>
+            </w:r>
+          </w:p>
+        </w:tc>
+        <w:tc>
+          <w:tcPr>
+            <w:tcW w:w="0" w:type="auto"/>
+            <w:tcBorders>
+              <w:top w:val="single" w:sz="8" w:space="0" w:color="8064A2"/>
+              <w:left w:val="single" w:sz="4" w:space="0" w:color="000000"/>
+              <w:bottom w:val="single" w:sz="8" w:space="0" w:color="8064A2"/>
+              <w:right w:val="single" w:sz="8" w:space="0" w:color="8064A2"/>
+            </w:tcBorders>
+            <w:tcMar>
+              <w:top w:w="0" w:type="dxa"/>
+              <w:left w:w="108" w:type="dxa"/>
+              <w:bottom w:w="0" w:type="dxa"/>
+              <w:right w:w="108" w:type="dxa"/>
+            </w:tcMar>
+          </w:tcPr>
+          <w:p>
+            <w:pPr>
+              <w:spacing w:after="0" w:line="0" w:lineRule="atLeast"/>
+              <w:rPr>
+                <w:rFonts w:ascii="Times New Roman" w:eastAsia="Times New Roman" w:hAnsi="Times New Roman" w:cs="Times New Roman"/>
+                <w:sz w:val="24"/>
+                <w:szCs w:val="24"/>
+                <w:lang w:eastAsia="en-AU"/>
+              </w:rPr>
+            </w:pPr>
+            <w:r>
+              <w:rPr>
+                <w:rFonts w:ascii="Times New Roman" w:eastAsia="Times New Roman" w:hAnsi="Times New Roman" w:cs="Times New Roman"/>
+                <w:sz w:val="24"/>
+                <w:szCs w:val="24"/>
+                <w:lang w:eastAsia="en-AU"/>
+              </w:rPr>
+              <w:t>2</w:t>
+            </w:r>
+          </w:p>
+        </w:tc>
+      </w:tr>
+      <w:tr>
+        <w:tc>
+          <w:tcPr>
+            <w:tcW w:w="0" w:type="auto"/>
+            <w:tcBorders>
+              <w:top w:val="single" w:sz="8" w:space="0" w:color="8064A2"/>
+              <w:left w:val="single" w:sz="8" w:space="0" w:color="8064A2"/>
+              <w:bottom w:val="single" w:sz="8" w:space="0" w:color="8064A2"/>
+              <w:right w:val="single" w:sz="4" w:space="0" w:color="000000"/>
+            </w:tcBorders>
+            <w:tcMar>
+              <w:top w:w="0" w:type="dxa"/>
+              <w:left w:w="108" w:type="dxa"/>
+              <w:bottom w:w="0" w:type="dxa"/>
+              <w:right w:w="108" w:type="dxa"/>
+            </w:tcMar>
+          </w:tcPr>
+          <w:p>
+            <w:pPr>
+              <w:shd w:val="clear" w:color="auto" w:fill="FFFFFF"/>
+              <w:spacing w:after="0"/>
+              <w:rPr>
+                <w:rFonts w:ascii="Times New Roman" w:hAnsi="Times New Roman" w:cs="Times New Roman"/>
+                <w:color w:val="333333"/>
+                <w:sz w:val="21"/>
+                <w:szCs w:val="21"/>
+              </w:rPr>
+            </w:pPr>
+            <w:r>
+              <w:rPr>
+                <w:rFonts w:ascii="Times New Roman" w:hAnsi="Times New Roman" w:cs="Times New Roman"/>
+                <w:sz w:val="21"/>
+                <w:szCs w:val="21"/>
+              </w:rPr>
+              <w:t>IG-147</w:t>
+            </w:r>
+          </w:p>
+        </w:tc>
+        <w:tc>
+          <w:tcPr>
+            <w:tcW w:w="0" w:type="auto"/>
+            <w:tcBorders>
+              <w:top w:val="single" w:sz="8" w:space="0" w:color="8064A2"/>
+              <w:left w:val="single" w:sz="4" w:space="0" w:color="000000"/>
+              <w:bottom w:val="single" w:sz="8" w:space="0" w:color="8064A2"/>
+              <w:right w:val="single" w:sz="4" w:space="0" w:color="000000"/>
+            </w:tcBorders>
+            <w:tcMar>
+              <w:top w:w="0" w:type="dxa"/>
+              <w:left w:w="108" w:type="dxa"/>
+              <w:bottom w:w="0" w:type="dxa"/>
+              <w:right w:w="108" w:type="dxa"/>
+            </w:tcMar>
+          </w:tcPr>
+          <w:p>
+            <w:pPr>
+              <w:spacing w:after="0" w:line="0" w:lineRule="atLeast"/>
+              <w:rPr>
+                <w:rFonts w:ascii="Times New Roman" w:eastAsia="Times New Roman" w:hAnsi="Times New Roman" w:cs="Times New Roman"/>
+                <w:sz w:val="24"/>
+                <w:szCs w:val="24"/>
+                <w:lang w:eastAsia="en-AU"/>
+              </w:rPr>
+            </w:pPr>
+            <w:r>
+              <w:rPr>
+                <w:rFonts w:ascii="Times New Roman" w:eastAsia="Times New Roman" w:hAnsi="Times New Roman" w:cs="Times New Roman"/>
+                <w:sz w:val="24"/>
+                <w:szCs w:val="24"/>
+                <w:lang w:eastAsia="en-AU"/>
+              </w:rPr>
+              <w:t>Implement email</w:t>
+            </w:r>
+          </w:p>
+        </w:tc>
+        <w:tc>
+          <w:tcPr>
+            <w:tcW w:w="0" w:type="auto"/>
+            <w:tcBorders>
+              <w:top w:val="single" w:sz="8" w:space="0" w:color="8064A2"/>
+              <w:left w:val="single" w:sz="4" w:space="0" w:color="000000"/>
+              <w:bottom w:val="single" w:sz="8" w:space="0" w:color="8064A2"/>
+              <w:right w:val="single" w:sz="4" w:space="0" w:color="000000"/>
+            </w:tcBorders>
+            <w:tcMar>
+              <w:top w:w="0" w:type="dxa"/>
+              <w:left w:w="108" w:type="dxa"/>
+              <w:bottom w:w="0" w:type="dxa"/>
+              <w:right w:w="108" w:type="dxa"/>
+            </w:tcMar>
+          </w:tcPr>
+          <w:p>
+            <w:pPr>
+              <w:spacing w:after="0" w:line="0" w:lineRule="atLeast"/>
+              <w:rPr>
+                <w:rFonts w:ascii="Times New Roman" w:eastAsia="Times New Roman" w:hAnsi="Times New Roman" w:cs="Times New Roman"/>
+                <w:sz w:val="24"/>
+                <w:szCs w:val="24"/>
+                <w:lang w:eastAsia="en-AU"/>
+              </w:rPr>
+            </w:pPr>
+            <w:r>
+              <w:rPr>
+                <w:rFonts w:ascii="Times New Roman" w:eastAsia="Times New Roman" w:hAnsi="Times New Roman" w:cs="Times New Roman"/>
+                <w:sz w:val="24"/>
+                <w:szCs w:val="24"/>
+                <w:lang w:eastAsia="en-AU"/>
+              </w:rPr>
+              <w:t>2</w:t>
+            </w:r>
+          </w:p>
+        </w:tc>
+        <w:tc>
+          <w:tcPr>
+            <w:tcW w:w="0" w:type="auto"/>
+            <w:tcBorders>
+              <w:top w:val="single" w:sz="8" w:space="0" w:color="8064A2"/>
+              <w:left w:val="single" w:sz="4" w:space="0" w:color="000000"/>
+              <w:bottom w:val="single" w:sz="8" w:space="0" w:color="8064A2"/>
+              <w:right w:val="single" w:sz="8" w:space="0" w:color="8064A2"/>
+            </w:tcBorders>
+            <w:tcMar>
+              <w:top w:w="0" w:type="dxa"/>
+              <w:left w:w="108" w:type="dxa"/>
+              <w:bottom w:w="0" w:type="dxa"/>
+              <w:right w:w="108" w:type="dxa"/>
+            </w:tcMar>
+          </w:tcPr>
+          <w:p>
+            <w:pPr>
+              <w:spacing w:after="0" w:line="0" w:lineRule="atLeast"/>
+              <w:rPr>
+                <w:rFonts w:ascii="Times New Roman" w:eastAsia="Times New Roman" w:hAnsi="Times New Roman" w:cs="Times New Roman"/>
+                <w:sz w:val="24"/>
+                <w:szCs w:val="24"/>
+                <w:lang w:eastAsia="en-AU"/>
+              </w:rPr>
+            </w:pPr>
+            <w:r>
+              <w:rPr>
+                <w:rFonts w:ascii="Times New Roman" w:eastAsia="Times New Roman" w:hAnsi="Times New Roman" w:cs="Times New Roman"/>
+                <w:sz w:val="24"/>
+                <w:szCs w:val="24"/>
+                <w:lang w:eastAsia="en-AU"/>
+              </w:rPr>
+              <w:t>2</w:t>
+            </w:r>
+          </w:p>
+        </w:tc>
+      </w:tr>
+      <w:tr>
+        <w:tc>
+          <w:tcPr>
+            <w:tcW w:w="0" w:type="auto"/>
+            <w:tcBorders>
+              <w:top w:val="single" w:sz="8" w:space="0" w:color="8064A2"/>
+              <w:left w:val="single" w:sz="8" w:space="0" w:color="8064A2"/>
+              <w:bottom w:val="single" w:sz="8" w:space="0" w:color="8064A2"/>
+              <w:right w:val="single" w:sz="4" w:space="0" w:color="000000"/>
+            </w:tcBorders>
+            <w:tcMar>
+              <w:top w:w="0" w:type="dxa"/>
+              <w:left w:w="108" w:type="dxa"/>
+              <w:bottom w:w="0" w:type="dxa"/>
+              <w:right w:w="108" w:type="dxa"/>
+            </w:tcMar>
+          </w:tcPr>
+          <w:p>
+            <w:pPr>
+              <w:shd w:val="clear" w:color="auto" w:fill="FFFFFF"/>
+              <w:spacing w:after="0"/>
+              <w:rPr>
+                <w:rFonts w:ascii="Times New Roman" w:hAnsi="Times New Roman" w:cs="Times New Roman"/>
+                <w:color w:val="333333"/>
+                <w:sz w:val="21"/>
+                <w:szCs w:val="21"/>
+              </w:rPr>
+            </w:pPr>
+            <w:r>
+              <w:rPr>
+                <w:rFonts w:ascii="Times New Roman" w:hAnsi="Times New Roman" w:cs="Times New Roman"/>
+                <w:sz w:val="21"/>
+                <w:szCs w:val="21"/>
+              </w:rPr>
+              <w:t>IG-148</w:t>
+            </w:r>
+          </w:p>
+        </w:tc>
+        <w:tc>
+          <w:tcPr>
+            <w:tcW w:w="0" w:type="auto"/>
+            <w:tcBorders>
+              <w:top w:val="single" w:sz="8" w:space="0" w:color="8064A2"/>
+              <w:left w:val="single" w:sz="4" w:space="0" w:color="000000"/>
+              <w:bottom w:val="single" w:sz="8" w:space="0" w:color="8064A2"/>
+              <w:right w:val="single" w:sz="4" w:space="0" w:color="000000"/>
+            </w:tcBorders>
+            <w:tcMar>
+              <w:top w:w="0" w:type="dxa"/>
+              <w:left w:w="108" w:type="dxa"/>
+              <w:bottom w:w="0" w:type="dxa"/>
+              <w:right w:w="108" w:type="dxa"/>
+            </w:tcMar>
+          </w:tcPr>
+          <w:p>
+            <w:pPr>
+              <w:spacing w:after="0" w:line="0" w:lineRule="atLeast"/>
+              <w:rPr>
+                <w:rFonts w:ascii="Times New Roman" w:eastAsia="Times New Roman" w:hAnsi="Times New Roman" w:cs="Times New Roman"/>
+                <w:sz w:val="24"/>
+                <w:szCs w:val="24"/>
+                <w:lang w:eastAsia="en-AU"/>
+              </w:rPr>
+            </w:pPr>
+            <w:r>
+              <w:rPr>
+                <w:rFonts w:ascii="Times New Roman" w:eastAsia="Times New Roman" w:hAnsi="Times New Roman" w:cs="Times New Roman"/>
+                <w:sz w:val="24"/>
+                <w:szCs w:val="24"/>
+                <w:lang w:eastAsia="en-AU"/>
+              </w:rPr>
+              <w:t>Create HTML</w:t>
+            </w:r>
+          </w:p>
+        </w:tc>
+        <w:tc>
+          <w:tcPr>
+            <w:tcW w:w="0" w:type="auto"/>
+            <w:tcBorders>
+              <w:top w:val="single" w:sz="8" w:space="0" w:color="8064A2"/>
+              <w:left w:val="single" w:sz="4" w:space="0" w:color="000000"/>
+              <w:bottom w:val="single" w:sz="8" w:space="0" w:color="8064A2"/>
+              <w:right w:val="single" w:sz="4" w:space="0" w:color="000000"/>
+            </w:tcBorders>
+            <w:tcMar>
+              <w:top w:w="0" w:type="dxa"/>
+              <w:left w:w="108" w:type="dxa"/>
+              <w:bottom w:w="0" w:type="dxa"/>
+              <w:right w:w="108" w:type="dxa"/>
+            </w:tcMar>
+          </w:tcPr>
+          <w:p>
+            <w:pPr>
+              <w:spacing w:after="0" w:line="0" w:lineRule="atLeast"/>
+              <w:rPr>
+                <w:rFonts w:ascii="Times New Roman" w:eastAsia="Times New Roman" w:hAnsi="Times New Roman" w:cs="Times New Roman"/>
+                <w:sz w:val="24"/>
+                <w:szCs w:val="24"/>
+                <w:lang w:eastAsia="en-AU"/>
+              </w:rPr>
+            </w:pPr>
+            <w:r>
+              <w:rPr>
+                <w:rFonts w:ascii="Times New Roman" w:eastAsia="Times New Roman" w:hAnsi="Times New Roman" w:cs="Times New Roman"/>
+                <w:sz w:val="24"/>
+                <w:szCs w:val="24"/>
+                <w:lang w:eastAsia="en-AU"/>
+              </w:rPr>
+              <w:t>2</w:t>
+            </w:r>
+          </w:p>
+        </w:tc>
+        <w:tc>
+          <w:tcPr>
+            <w:tcW w:w="0" w:type="auto"/>
+            <w:tcBorders>
+              <w:top w:val="single" w:sz="8" w:space="0" w:color="8064A2"/>
+              <w:left w:val="single" w:sz="4" w:space="0" w:color="000000"/>
+              <w:bottom w:val="single" w:sz="8" w:space="0" w:color="8064A2"/>
+              <w:right w:val="single" w:sz="8" w:space="0" w:color="8064A2"/>
+            </w:tcBorders>
+            <w:tcMar>
+              <w:top w:w="0" w:type="dxa"/>
+              <w:left w:w="108" w:type="dxa"/>
+              <w:bottom w:w="0" w:type="dxa"/>
+              <w:right w:w="108" w:type="dxa"/>
+            </w:tcMar>
+          </w:tcPr>
+          <w:p>
+            <w:pPr>
+              <w:spacing w:after="0" w:line="0" w:lineRule="atLeast"/>
+              <w:rPr>
+                <w:rFonts w:ascii="Times New Roman" w:eastAsia="Times New Roman" w:hAnsi="Times New Roman" w:cs="Times New Roman"/>
+                <w:sz w:val="24"/>
+                <w:szCs w:val="24"/>
+                <w:lang w:eastAsia="en-AU"/>
+              </w:rPr>
+            </w:pPr>
+            <w:r>
+              <w:rPr>
+                <w:rFonts w:ascii="Times New Roman" w:eastAsia="Times New Roman" w:hAnsi="Times New Roman" w:cs="Times New Roman"/>
+                <w:sz w:val="24"/>
+                <w:szCs w:val="24"/>
+                <w:lang w:eastAsia="en-AU"/>
+              </w:rPr>
+              <w:t>1</w:t>
+            </w:r>
+          </w:p>
+        </w:tc>
+      </w:tr>
+      <w:tr>
+        <w:tc>
+          <w:tcPr>
+            <w:tcW w:w="0" w:type="auto"/>
+            <w:tcBorders>
+              <w:top w:val="single" w:sz="8" w:space="0" w:color="8064A2"/>
+              <w:left w:val="single" w:sz="8" w:space="0" w:color="8064A2"/>
+              <w:bottom w:val="single" w:sz="8" w:space="0" w:color="8064A2"/>
+              <w:right w:val="single" w:sz="4" w:space="0" w:color="000000"/>
+            </w:tcBorders>
+            <w:tcMar>
+              <w:top w:w="0" w:type="dxa"/>
+              <w:left w:w="108" w:type="dxa"/>
+              <w:bottom w:w="0" w:type="dxa"/>
+              <w:right w:w="108" w:type="dxa"/>
+            </w:tcMar>
+          </w:tcPr>
+          <w:p>
+            <w:pPr>
+              <w:shd w:val="clear" w:color="auto" w:fill="FFFFFF"/>
+              <w:spacing w:after="0"/>
+              <w:rPr>
+                <w:rFonts w:ascii="Times New Roman" w:hAnsi="Times New Roman" w:cs="Times New Roman"/>
+                <w:color w:val="333333"/>
+                <w:sz w:val="21"/>
+                <w:szCs w:val="21"/>
+              </w:rPr>
+            </w:pPr>
+            <w:r>
+              <w:rPr>
+                <w:rFonts w:ascii="Times New Roman" w:hAnsi="Times New Roman" w:cs="Times New Roman"/>
+                <w:sz w:val="21"/>
+                <w:szCs w:val="21"/>
+              </w:rPr>
+              <w:t>IG-149</w:t>
+            </w:r>
+          </w:p>
+        </w:tc>
+        <w:tc>
+          <w:tcPr>
+            <w:tcW w:w="0" w:type="auto"/>
+            <w:tcBorders>
+              <w:top w:val="single" w:sz="8" w:space="0" w:color="8064A2"/>
+              <w:left w:val="single" w:sz="4" w:space="0" w:color="000000"/>
+              <w:bottom w:val="single" w:sz="8" w:space="0" w:color="8064A2"/>
+              <w:right w:val="single" w:sz="4" w:space="0" w:color="000000"/>
+            </w:tcBorders>
+            <w:tcMar>
+              <w:top w:w="0" w:type="dxa"/>
+              <w:left w:w="108" w:type="dxa"/>
+              <w:bottom w:w="0" w:type="dxa"/>
+              <w:right w:w="108" w:type="dxa"/>
+            </w:tcMar>
+          </w:tcPr>
+          <w:p>
+            <w:pPr>
+              <w:spacing w:after="0" w:line="0" w:lineRule="atLeast"/>
+              <w:rPr>
+                <w:rFonts w:ascii="Times New Roman" w:eastAsia="Times New Roman" w:hAnsi="Times New Roman" w:cs="Times New Roman"/>
+                <w:sz w:val="24"/>
+                <w:szCs w:val="24"/>
+                <w:lang w:eastAsia="en-AU"/>
+              </w:rPr>
+            </w:pPr>
+            <w:r>
+              <w:rPr>
+                <w:rFonts w:ascii="Times New Roman" w:eastAsia="Times New Roman" w:hAnsi="Times New Roman" w:cs="Times New Roman"/>
+                <w:sz w:val="24"/>
+                <w:szCs w:val="24"/>
+                <w:lang w:eastAsia="en-AU"/>
+              </w:rPr>
+              <w:t>Verify completion</w:t>
+            </w:r>
+          </w:p>
+        </w:tc>
+        <w:tc>
+          <w:tcPr>
+            <w:tcW w:w="0" w:type="auto"/>
+            <w:tcBorders>
+              <w:top w:val="single" w:sz="8" w:space="0" w:color="8064A2"/>
+              <w:left w:val="single" w:sz="4" w:space="0" w:color="000000"/>
+              <w:bottom w:val="single" w:sz="8" w:space="0" w:color="8064A2"/>
+              <w:right w:val="single" w:sz="4" w:space="0" w:color="000000"/>
+            </w:tcBorders>
+            <w:tcMar>
+              <w:top w:w="0" w:type="dxa"/>
+              <w:left w:w="108" w:type="dxa"/>
+              <w:bottom w:w="0" w:type="dxa"/>
+              <w:right w:w="108" w:type="dxa"/>
+            </w:tcMar>
+          </w:tcPr>
+          <w:p>
+            <w:pPr>
+              <w:spacing w:after="0" w:line="0" w:lineRule="atLeast"/>
+              <w:rPr>
+                <w:rFonts w:ascii="Times New Roman" w:eastAsia="Times New Roman" w:hAnsi="Times New Roman" w:cs="Times New Roman"/>
+                <w:sz w:val="24"/>
+                <w:szCs w:val="24"/>
+                <w:lang w:eastAsia="en-AU"/>
+              </w:rPr>
+            </w:pPr>
+            <w:r>
+              <w:rPr>
+                <w:rFonts w:ascii="Times New Roman" w:eastAsia="Times New Roman" w:hAnsi="Times New Roman" w:cs="Times New Roman"/>
+                <w:sz w:val="24"/>
+                <w:szCs w:val="24"/>
+                <w:lang w:eastAsia="en-AU"/>
+              </w:rPr>
+              <w:t>2</w:t>
+            </w:r>
+          </w:p>
+        </w:tc>
+        <w:tc>
+          <w:tcPr>
+            <w:tcW w:w="0" w:type="auto"/>
+            <w:tcBorders>
+              <w:top w:val="single" w:sz="8" w:space="0" w:color="8064A2"/>
+              <w:left w:val="single" w:sz="4" w:space="0" w:color="000000"/>
+              <w:bottom w:val="single" w:sz="8" w:space="0" w:color="8064A2"/>
+              <w:right w:val="single" w:sz="8" w:space="0" w:color="8064A2"/>
+            </w:tcBorders>
+            <w:tcMar>
+              <w:top w:w="0" w:type="dxa"/>
+              <w:left w:w="108" w:type="dxa"/>
+              <w:bottom w:w="0" w:type="dxa"/>
+              <w:right w:w="108" w:type="dxa"/>
+            </w:tcMar>
+          </w:tcPr>
+          <w:p>
+            <w:pPr>
+              <w:spacing w:after="0" w:line="0" w:lineRule="atLeast"/>
+              <w:rPr>
+                <w:rFonts w:ascii="Times New Roman" w:eastAsia="Times New Roman" w:hAnsi="Times New Roman" w:cs="Times New Roman"/>
+                <w:sz w:val="24"/>
+                <w:szCs w:val="24"/>
+                <w:lang w:eastAsia="en-AU"/>
+              </w:rPr>
+            </w:pPr>
+            <w:r>
+              <w:rPr>
+                <w:rFonts w:ascii="Times New Roman" w:eastAsia="Times New Roman" w:hAnsi="Times New Roman" w:cs="Times New Roman"/>
+                <w:sz w:val="24"/>
+                <w:szCs w:val="24"/>
+                <w:lang w:eastAsia="en-AU"/>
+              </w:rPr>
+              <w:t>1</w:t>
+            </w:r>
+          </w:p>
+        </w:tc>
+      </w:tr>
+      <w:tr>
+        <w:tc>
+          <w:tcPr>
+            <w:tcW w:w="0" w:type="auto"/>
+            <w:tcBorders>
+              <w:top w:val="single" w:sz="8" w:space="0" w:color="8064A2"/>
+              <w:left w:val="single" w:sz="8" w:space="0" w:color="8064A2"/>
+              <w:bottom w:val="single" w:sz="8" w:space="0" w:color="8064A2"/>
+              <w:right w:val="single" w:sz="4" w:space="0" w:color="000000"/>
+            </w:tcBorders>
+            <w:tcMar>
+              <w:top w:w="0" w:type="dxa"/>
+              <w:left w:w="108" w:type="dxa"/>
+              <w:bottom w:w="0" w:type="dxa"/>
+              <w:right w:w="108" w:type="dxa"/>
+            </w:tcMar>
+          </w:tcPr>
+          <w:p>
+            <w:pPr>
+              <w:spacing w:after="0" w:line="240" w:lineRule="auto"/>
+              <w:rPr>
+                <w:rFonts w:ascii="Times New Roman" w:eastAsia="Times New Roman" w:hAnsi="Times New Roman" w:cs="Times New Roman"/>
+                <w:sz w:val="1"/>
+                <w:szCs w:val="24"/>
+                <w:lang w:eastAsia="en-AU"/>
+              </w:rPr>
+            </w:pPr>
+          </w:p>
+        </w:tc>
+        <w:tc>
+          <w:tcPr>
+            <w:tcW w:w="0" w:type="auto"/>
+            <w:tcBorders>
+              <w:top w:val="single" w:sz="8" w:space="0" w:color="8064A2"/>
+              <w:left w:val="single" w:sz="4" w:space="0" w:color="000000"/>
+              <w:bottom w:val="single" w:sz="8" w:space="0" w:color="8064A2"/>
+              <w:right w:val="single" w:sz="4" w:space="0" w:color="000000"/>
+            </w:tcBorders>
+            <w:tcMar>
+              <w:top w:w="0" w:type="dxa"/>
+              <w:left w:w="108" w:type="dxa"/>
+              <w:bottom w:w="0" w:type="dxa"/>
+              <w:right w:w="108" w:type="dxa"/>
+            </w:tcMar>
+          </w:tcPr>
+          <w:p>
+            <w:pPr>
+              <w:spacing w:after="0" w:line="0" w:lineRule="atLeast"/>
+              <w:rPr>
+                <w:rFonts w:ascii="Times New Roman" w:eastAsia="Times New Roman" w:hAnsi="Times New Roman" w:cs="Times New Roman"/>
+                <w:sz w:val="24"/>
+                <w:szCs w:val="24"/>
+                <w:lang w:eastAsia="en-AU"/>
+              </w:rPr>
+            </w:pPr>
+            <w:r>
+              <w:rPr>
+                <w:rFonts w:ascii="Times New Roman" w:eastAsia="Times New Roman" w:hAnsi="Times New Roman" w:cs="Times New Roman"/>
+                <w:color w:val="000000"/>
+                <w:lang w:eastAsia="en-AU"/>
+              </w:rPr>
+              <w:t>Story Points: 3</w:t>
+            </w:r>
+            <w:r>
+              <w:rPr>
+                <w:rFonts w:ascii="Times New Roman" w:eastAsia="Times New Roman" w:hAnsi="Times New Roman" w:cs="Times New Roman"/>
+                <w:color w:val="000000"/>
+                <w:lang w:eastAsia="en-AU"/>
+              </w:rPr>
+              <w:tab/>
+              <w:t>Total Hours:</w:t>
+            </w:r>
+          </w:p>
+        </w:tc>
+        <w:tc>
+          <w:tcPr>
+            <w:tcW w:w="0" w:type="auto"/>
+            <w:tcBorders>
+              <w:top w:val="single" w:sz="8" w:space="0" w:color="8064A2"/>
+              <w:left w:val="single" w:sz="4" w:space="0" w:color="000000"/>
+              <w:bottom w:val="single" w:sz="8" w:space="0" w:color="8064A2"/>
+              <w:right w:val="single" w:sz="4" w:space="0" w:color="000000"/>
+            </w:tcBorders>
+            <w:tcMar>
+              <w:top w:w="0" w:type="dxa"/>
+              <w:left w:w="108" w:type="dxa"/>
+              <w:bottom w:w="0" w:type="dxa"/>
+              <w:right w:w="108" w:type="dxa"/>
+            </w:tcMar>
+          </w:tcPr>
+          <w:p>
+            <w:pPr>
+              <w:spacing w:after="0" w:line="0" w:lineRule="atLeast"/>
+              <w:rPr>
+                <w:rFonts w:ascii="Times New Roman" w:eastAsia="Times New Roman" w:hAnsi="Times New Roman" w:cs="Times New Roman"/>
+                <w:sz w:val="24"/>
+                <w:szCs w:val="24"/>
+                <w:lang w:eastAsia="en-AU"/>
+              </w:rPr>
+            </w:pPr>
+            <w:r>
+              <w:rPr>
+                <w:rFonts w:ascii="Times New Roman" w:eastAsia="Times New Roman" w:hAnsi="Times New Roman" w:cs="Times New Roman"/>
+                <w:sz w:val="24"/>
+                <w:szCs w:val="24"/>
+                <w:lang w:eastAsia="en-AU"/>
+              </w:rPr>
+              <w:t>10</w:t>
+            </w:r>
+          </w:p>
+        </w:tc>
+        <w:tc>
+          <w:tcPr>
+            <w:tcW w:w="0" w:type="auto"/>
+            <w:tcBorders>
+              <w:top w:val="single" w:sz="8" w:space="0" w:color="8064A2"/>
+              <w:left w:val="single" w:sz="4" w:space="0" w:color="000000"/>
+              <w:bottom w:val="single" w:sz="8" w:space="0" w:color="8064A2"/>
+              <w:right w:val="single" w:sz="8" w:space="0" w:color="8064A2"/>
+            </w:tcBorders>
+            <w:tcMar>
+              <w:top w:w="0" w:type="dxa"/>
+              <w:left w:w="108" w:type="dxa"/>
+              <w:bottom w:w="0" w:type="dxa"/>
+              <w:right w:w="108" w:type="dxa"/>
+            </w:tcMar>
+          </w:tcPr>
+          <w:p>
+            <w:pPr>
+              <w:spacing w:after="0" w:line="0" w:lineRule="atLeast"/>
+              <w:rPr>
+                <w:rFonts w:ascii="Times New Roman" w:eastAsia="Times New Roman" w:hAnsi="Times New Roman" w:cs="Times New Roman"/>
+                <w:sz w:val="24"/>
+                <w:szCs w:val="24"/>
+                <w:lang w:eastAsia="en-AU"/>
+              </w:rPr>
+            </w:pPr>
+            <w:r>
+              <w:rPr>
+                <w:rFonts w:ascii="Times New Roman" w:eastAsia="Times New Roman" w:hAnsi="Times New Roman" w:cs="Times New Roman"/>
+                <w:sz w:val="24"/>
+                <w:szCs w:val="24"/>
+                <w:lang w:eastAsia="en-AU"/>
+              </w:rPr>
+              <w:t>7</w:t>
+            </w:r>
+          </w:p>
+        </w:tc>
+      </w:tr>
+    </w:tbl>
+    <w:p>
+      <w:pPr>
+        <w:rPr>
+          <w:rFonts w:ascii="Times New Roman" w:hAnsi="Times New Roman" w:cs="Times New Roman"/>
+          <w:b/>
+        </w:rPr>
+      </w:pPr>
+    </w:p>
+    <w:p>
+      <w:pPr>
+        <w:rPr>
+          <w:rFonts w:ascii="Times New Roman" w:hAnsi="Times New Roman" w:cs="Times New Roman"/>
+          <w:b/>
+        </w:rPr>
+      </w:pPr>
+      <w:r>
+        <w:rPr>
+          <w:rFonts w:ascii="Times New Roman" w:hAnsi="Times New Roman" w:cs="Times New Roman"/>
+          <w:b/>
+        </w:rPr>
+        <w:t xml:space="preserve">Story: </w:t>
+      </w:r>
+      <w:r>
+        <w:rPr>
+          <w:rFonts w:ascii="Times New Roman" w:hAnsi="Times New Roman" w:cs="Times New Roman"/>
+          <w:b/>
+        </w:rPr>
+        <w:t>As a user I can view individual pages to browse the list of available hotels, industries, colleges and libraries.</w:t>
+      </w:r>
+      <w:r>
+        <w:rPr>
+          <w:rFonts w:ascii="Times New Roman" w:hAnsi="Times New Roman" w:cs="Times New Roman"/>
+          <w:b/>
+        </w:rPr>
+        <w:t xml:space="preserve"> (</w:t>
+      </w:r>
+      <w:hyperlink r:id="rId57" w:tooltip="View this issue" w:history="1">
+        <w:r>
+          <w:rPr>
+            <w:rStyle w:val="Hyperlink"/>
+            <w:rFonts w:ascii="Times New Roman" w:hAnsi="Times New Roman" w:cs="Times New Roman"/>
+            <w:color w:val="3B73AF"/>
+            <w:sz w:val="21"/>
+            <w:szCs w:val="21"/>
+            <w:shd w:val="clear" w:color="auto" w:fill="FFFFFF"/>
+          </w:rPr>
+          <w:t>IG-13</w:t>
+        </w:r>
+        <w:r>
+          <w:rPr>
+            <w:rStyle w:val="Hyperlink"/>
+            <w:rFonts w:ascii="Times New Roman" w:hAnsi="Times New Roman" w:cs="Times New Roman"/>
+            <w:color w:val="3B73AF"/>
+            <w:sz w:val="21"/>
+            <w:szCs w:val="21"/>
+            <w:shd w:val="clear" w:color="auto" w:fill="FFFFFF"/>
+          </w:rPr>
+          <w:t>8</w:t>
+        </w:r>
+      </w:hyperlink>
+      <w:r>
+        <w:rPr>
+          <w:rFonts w:ascii="Times New Roman" w:hAnsi="Times New Roman" w:cs="Times New Roman"/>
+          <w:b/>
+        </w:rPr>
+        <w:t>)</w:t>
+      </w:r>
+    </w:p>
+    <w:tbl>
+      <w:tblPr>
+        <w:tblW w:w="0" w:type="auto"/>
+        <w:tblCellMar>
+          <w:top w:w="15" w:type="dxa"/>
+          <w:left w:w="15" w:type="dxa"/>
+          <w:bottom w:w="15" w:type="dxa"/>
+          <w:right w:w="15" w:type="dxa"/>
+        </w:tblCellMar>
+        <w:tblLook w:val="04A0" w:firstRow="1" w:lastRow="0" w:firstColumn="1" w:lastColumn="0" w:noHBand="0" w:noVBand="1"/>
+      </w:tblPr>
+      <w:tblGrid>
+        <w:gridCol w:w="981"/>
+        <w:gridCol w:w="2775"/>
+        <w:gridCol w:w="1047"/>
+        <w:gridCol w:w="816"/>
+      </w:tblGrid>
+      <w:tr>
+        <w:tc>
+          <w:tcPr>
+            <w:tcW w:w="0" w:type="auto"/>
+            <w:tcBorders>
+              <w:top w:val="single" w:sz="8" w:space="0" w:color="8064A2"/>
+              <w:left w:val="single" w:sz="8" w:space="0" w:color="8064A2"/>
+              <w:bottom w:val="single" w:sz="4" w:space="0" w:color="000000"/>
+              <w:right w:val="single" w:sz="4" w:space="0" w:color="000000"/>
+            </w:tcBorders>
+            <w:shd w:val="clear" w:color="auto" w:fill="8064A2"/>
+            <w:tcMar>
+              <w:top w:w="0" w:type="dxa"/>
+              <w:left w:w="108" w:type="dxa"/>
+              <w:bottom w:w="0" w:type="dxa"/>
+              <w:right w:w="108" w:type="dxa"/>
+            </w:tcMar>
+            <w:hideMark/>
+          </w:tcPr>
+          <w:p>
+            <w:pPr>
+              <w:spacing w:after="0" w:line="0" w:lineRule="atLeast"/>
+              <w:rPr>
+                <w:rFonts w:ascii="Times New Roman" w:eastAsia="Times New Roman" w:hAnsi="Times New Roman" w:cs="Times New Roman"/>
+                <w:sz w:val="24"/>
+                <w:szCs w:val="24"/>
+                <w:lang w:eastAsia="en-AU"/>
+              </w:rPr>
+            </w:pPr>
+            <w:r>
+              <w:rPr>
+                <w:rFonts w:ascii="Times New Roman" w:eastAsia="Times New Roman" w:hAnsi="Times New Roman" w:cs="Times New Roman"/>
+                <w:b/>
+                <w:bCs/>
+                <w:color w:val="FFFFFF"/>
+                <w:lang w:eastAsia="en-AU"/>
+              </w:rPr>
+              <w:t>Task ID</w:t>
+            </w:r>
+          </w:p>
+        </w:tc>
+        <w:tc>
+          <w:tcPr>
+            <w:tcW w:w="0" w:type="auto"/>
+            <w:tcBorders>
+              <w:top w:val="single" w:sz="8" w:space="0" w:color="8064A2"/>
+              <w:left w:val="single" w:sz="4" w:space="0" w:color="000000"/>
+              <w:bottom w:val="single" w:sz="4" w:space="0" w:color="000000"/>
+              <w:right w:val="single" w:sz="4" w:space="0" w:color="000000"/>
+            </w:tcBorders>
+            <w:shd w:val="clear" w:color="auto" w:fill="8064A2"/>
+            <w:tcMar>
+              <w:top w:w="0" w:type="dxa"/>
+              <w:left w:w="108" w:type="dxa"/>
+              <w:bottom w:w="0" w:type="dxa"/>
+              <w:right w:w="108" w:type="dxa"/>
+            </w:tcMar>
+            <w:hideMark/>
+          </w:tcPr>
+          <w:p>
+            <w:pPr>
+              <w:spacing w:after="0" w:line="0" w:lineRule="atLeast"/>
+              <w:rPr>
+                <w:rFonts w:ascii="Times New Roman" w:eastAsia="Times New Roman" w:hAnsi="Times New Roman" w:cs="Times New Roman"/>
+                <w:sz w:val="24"/>
+                <w:szCs w:val="24"/>
+                <w:lang w:eastAsia="en-AU"/>
+              </w:rPr>
+            </w:pPr>
+            <w:r>
+              <w:rPr>
+                <w:rFonts w:ascii="Times New Roman" w:eastAsia="Times New Roman" w:hAnsi="Times New Roman" w:cs="Times New Roman"/>
+                <w:b/>
+                <w:bCs/>
+                <w:color w:val="FFFFFF"/>
+                <w:lang w:eastAsia="en-AU"/>
+              </w:rPr>
+              <w:t>Task Description</w:t>
+            </w:r>
+          </w:p>
+        </w:tc>
+        <w:tc>
+          <w:tcPr>
+            <w:tcW w:w="0" w:type="auto"/>
+            <w:tcBorders>
+              <w:top w:val="single" w:sz="8" w:space="0" w:color="8064A2"/>
+              <w:left w:val="single" w:sz="4" w:space="0" w:color="000000"/>
+              <w:bottom w:val="single" w:sz="4" w:space="0" w:color="000000"/>
+              <w:right w:val="single" w:sz="4" w:space="0" w:color="000000"/>
+            </w:tcBorders>
+            <w:shd w:val="clear" w:color="auto" w:fill="8064A2"/>
+            <w:tcMar>
+              <w:top w:w="0" w:type="dxa"/>
+              <w:left w:w="108" w:type="dxa"/>
+              <w:bottom w:w="0" w:type="dxa"/>
+              <w:right w:w="108" w:type="dxa"/>
+            </w:tcMar>
+            <w:hideMark/>
+          </w:tcPr>
+          <w:p>
+            <w:pPr>
+              <w:spacing w:after="0" w:line="0" w:lineRule="atLeast"/>
+              <w:rPr>
+                <w:rFonts w:ascii="Times New Roman" w:eastAsia="Times New Roman" w:hAnsi="Times New Roman" w:cs="Times New Roman"/>
+                <w:sz w:val="24"/>
+                <w:szCs w:val="24"/>
+                <w:lang w:eastAsia="en-AU"/>
+              </w:rPr>
+            </w:pPr>
+            <w:r>
+              <w:rPr>
+                <w:rFonts w:ascii="Times New Roman" w:eastAsia="Times New Roman" w:hAnsi="Times New Roman" w:cs="Times New Roman"/>
+                <w:b/>
+                <w:bCs/>
+                <w:color w:val="FFFFFF"/>
+                <w:lang w:eastAsia="en-AU"/>
+              </w:rPr>
+              <w:t>Estimate</w:t>
+            </w:r>
+          </w:p>
+        </w:tc>
+        <w:tc>
+          <w:tcPr>
+            <w:tcW w:w="0" w:type="auto"/>
+            <w:tcBorders>
+              <w:top w:val="single" w:sz="8" w:space="0" w:color="8064A2"/>
+              <w:left w:val="single" w:sz="4" w:space="0" w:color="000000"/>
+              <w:bottom w:val="single" w:sz="4" w:space="0" w:color="000000"/>
+              <w:right w:val="single" w:sz="8" w:space="0" w:color="8064A2"/>
+            </w:tcBorders>
+            <w:shd w:val="clear" w:color="auto" w:fill="8064A2"/>
+            <w:tcMar>
+              <w:top w:w="0" w:type="dxa"/>
+              <w:left w:w="108" w:type="dxa"/>
+              <w:bottom w:w="0" w:type="dxa"/>
+              <w:right w:w="108" w:type="dxa"/>
+            </w:tcMar>
+            <w:hideMark/>
+          </w:tcPr>
+          <w:p>
+            <w:pPr>
+              <w:spacing w:after="0" w:line="0" w:lineRule="atLeast"/>
+              <w:rPr>
+                <w:rFonts w:ascii="Times New Roman" w:eastAsia="Times New Roman" w:hAnsi="Times New Roman" w:cs="Times New Roman"/>
+                <w:sz w:val="24"/>
+                <w:szCs w:val="24"/>
+                <w:lang w:eastAsia="en-AU"/>
+              </w:rPr>
+            </w:pPr>
+            <w:r>
+              <w:rPr>
+                <w:rFonts w:ascii="Times New Roman" w:eastAsia="Times New Roman" w:hAnsi="Times New Roman" w:cs="Times New Roman"/>
+                <w:b/>
+                <w:bCs/>
+                <w:color w:val="FFFFFF"/>
+                <w:lang w:eastAsia="en-AU"/>
+              </w:rPr>
+              <w:t>Taken</w:t>
+            </w:r>
+          </w:p>
+        </w:tc>
+      </w:tr>
+      <w:tr>
+        <w:tc>
+          <w:tcPr>
+            <w:tcW w:w="0" w:type="auto"/>
+            <w:tcBorders>
+              <w:top w:val="single" w:sz="8" w:space="0" w:color="8064A2"/>
+              <w:left w:val="single" w:sz="8" w:space="0" w:color="8064A2"/>
+              <w:bottom w:val="single" w:sz="8" w:space="0" w:color="8064A2"/>
+              <w:right w:val="single" w:sz="4" w:space="0" w:color="000000"/>
+            </w:tcBorders>
+            <w:tcMar>
+              <w:top w:w="0" w:type="dxa"/>
+              <w:left w:w="108" w:type="dxa"/>
+              <w:bottom w:w="0" w:type="dxa"/>
+              <w:right w:w="108" w:type="dxa"/>
+            </w:tcMar>
+          </w:tcPr>
+          <w:p>
+            <w:pPr>
+              <w:shd w:val="clear" w:color="auto" w:fill="FFFFFF"/>
+              <w:spacing w:after="0"/>
+              <w:rPr>
+                <w:rFonts w:ascii="Times New Roman" w:hAnsi="Times New Roman" w:cs="Times New Roman"/>
+                <w:color w:val="333333"/>
+                <w:sz w:val="21"/>
+                <w:szCs w:val="21"/>
+              </w:rPr>
+            </w:pPr>
+            <w:r>
+              <w:rPr>
+                <w:rFonts w:ascii="Times New Roman" w:hAnsi="Times New Roman" w:cs="Times New Roman"/>
+                <w:color w:val="333333"/>
+                <w:sz w:val="21"/>
+                <w:szCs w:val="21"/>
+              </w:rPr>
+              <w:t>IG-150</w:t>
+            </w:r>
+          </w:p>
+        </w:tc>
+        <w:tc>
+          <w:tcPr>
+            <w:tcW w:w="0" w:type="auto"/>
+            <w:tcBorders>
+              <w:top w:val="single" w:sz="8" w:space="0" w:color="8064A2"/>
+              <w:left w:val="single" w:sz="4" w:space="0" w:color="000000"/>
+              <w:bottom w:val="single" w:sz="8" w:space="0" w:color="8064A2"/>
+              <w:right w:val="single" w:sz="4" w:space="0" w:color="000000"/>
+            </w:tcBorders>
+            <w:tcMar>
+              <w:top w:w="0" w:type="dxa"/>
+              <w:left w:w="108" w:type="dxa"/>
+              <w:bottom w:w="0" w:type="dxa"/>
+              <w:right w:w="108" w:type="dxa"/>
+            </w:tcMar>
+          </w:tcPr>
+          <w:p>
+            <w:pPr>
+              <w:spacing w:after="0" w:line="0" w:lineRule="atLeast"/>
+              <w:rPr>
+                <w:rFonts w:ascii="Times New Roman" w:eastAsia="Times New Roman" w:hAnsi="Times New Roman" w:cs="Times New Roman"/>
+                <w:sz w:val="24"/>
+                <w:szCs w:val="24"/>
+                <w:lang w:eastAsia="en-AU"/>
+              </w:rPr>
+            </w:pPr>
+            <w:r>
+              <w:rPr>
+                <w:rFonts w:ascii="Times New Roman" w:eastAsia="Times New Roman" w:hAnsi="Times New Roman" w:cs="Times New Roman"/>
+                <w:sz w:val="24"/>
+                <w:szCs w:val="24"/>
+                <w:lang w:eastAsia="en-AU"/>
+              </w:rPr>
+              <w:t>Create HTML</w:t>
+            </w:r>
+          </w:p>
+        </w:tc>
+        <w:tc>
+          <w:tcPr>
+            <w:tcW w:w="0" w:type="auto"/>
+            <w:tcBorders>
+              <w:top w:val="single" w:sz="8" w:space="0" w:color="8064A2"/>
+              <w:left w:val="single" w:sz="4" w:space="0" w:color="000000"/>
+              <w:bottom w:val="single" w:sz="8" w:space="0" w:color="8064A2"/>
+              <w:right w:val="single" w:sz="4" w:space="0" w:color="000000"/>
+            </w:tcBorders>
+            <w:tcMar>
+              <w:top w:w="0" w:type="dxa"/>
+              <w:left w:w="108" w:type="dxa"/>
+              <w:bottom w:w="0" w:type="dxa"/>
+              <w:right w:w="108" w:type="dxa"/>
+            </w:tcMar>
+          </w:tcPr>
+          <w:p>
+            <w:pPr>
+              <w:spacing w:after="0" w:line="0" w:lineRule="atLeast"/>
+              <w:rPr>
+                <w:rFonts w:ascii="Times New Roman" w:eastAsia="Times New Roman" w:hAnsi="Times New Roman" w:cs="Times New Roman"/>
+                <w:sz w:val="24"/>
+                <w:szCs w:val="24"/>
+                <w:lang w:eastAsia="en-AU"/>
+              </w:rPr>
+            </w:pPr>
+            <w:r>
+              <w:rPr>
+                <w:rFonts w:ascii="Times New Roman" w:eastAsia="Times New Roman" w:hAnsi="Times New Roman" w:cs="Times New Roman"/>
+                <w:sz w:val="24"/>
+                <w:szCs w:val="24"/>
+                <w:lang w:eastAsia="en-AU"/>
+              </w:rPr>
+              <w:t>1</w:t>
+            </w:r>
+          </w:p>
+        </w:tc>
+        <w:tc>
+          <w:tcPr>
+            <w:tcW w:w="0" w:type="auto"/>
+            <w:tcBorders>
+              <w:top w:val="single" w:sz="8" w:space="0" w:color="8064A2"/>
+              <w:left w:val="single" w:sz="4" w:space="0" w:color="000000"/>
+              <w:bottom w:val="single" w:sz="8" w:space="0" w:color="8064A2"/>
+              <w:right w:val="single" w:sz="8" w:space="0" w:color="8064A2"/>
+            </w:tcBorders>
+            <w:tcMar>
+              <w:top w:w="0" w:type="dxa"/>
+              <w:left w:w="108" w:type="dxa"/>
+              <w:bottom w:w="0" w:type="dxa"/>
+              <w:right w:w="108" w:type="dxa"/>
+            </w:tcMar>
+          </w:tcPr>
+          <w:p>
+            <w:pPr>
+              <w:spacing w:after="0" w:line="0" w:lineRule="atLeast"/>
+              <w:rPr>
+                <w:rFonts w:ascii="Times New Roman" w:eastAsia="Times New Roman" w:hAnsi="Times New Roman" w:cs="Times New Roman"/>
+                <w:sz w:val="24"/>
+                <w:szCs w:val="24"/>
+                <w:lang w:eastAsia="en-AU"/>
+              </w:rPr>
+            </w:pPr>
+            <w:r>
+              <w:rPr>
+                <w:rFonts w:ascii="Times New Roman" w:eastAsia="Times New Roman" w:hAnsi="Times New Roman" w:cs="Times New Roman"/>
+                <w:sz w:val="24"/>
+                <w:szCs w:val="24"/>
+                <w:lang w:eastAsia="en-AU"/>
+              </w:rPr>
+              <w:t>1</w:t>
+            </w:r>
+          </w:p>
+        </w:tc>
+      </w:tr>
+      <w:tr>
+        <w:tc>
+          <w:tcPr>
+            <w:tcW w:w="0" w:type="auto"/>
+            <w:tcBorders>
+              <w:top w:val="single" w:sz="8" w:space="0" w:color="8064A2"/>
+              <w:left w:val="single" w:sz="8" w:space="0" w:color="8064A2"/>
+              <w:bottom w:val="single" w:sz="8" w:space="0" w:color="8064A2"/>
+              <w:right w:val="single" w:sz="4" w:space="0" w:color="000000"/>
+            </w:tcBorders>
+            <w:tcMar>
+              <w:top w:w="0" w:type="dxa"/>
+              <w:left w:w="108" w:type="dxa"/>
+              <w:bottom w:w="0" w:type="dxa"/>
+              <w:right w:w="108" w:type="dxa"/>
+            </w:tcMar>
+          </w:tcPr>
+          <w:p>
+            <w:pPr>
+              <w:shd w:val="clear" w:color="auto" w:fill="FFFFFF"/>
+              <w:spacing w:after="0"/>
+              <w:rPr>
+                <w:rFonts w:ascii="Times New Roman" w:hAnsi="Times New Roman" w:cs="Times New Roman"/>
+                <w:color w:val="333333"/>
+                <w:sz w:val="21"/>
+                <w:szCs w:val="21"/>
+              </w:rPr>
+            </w:pPr>
+            <w:r>
+              <w:rPr>
+                <w:rFonts w:ascii="Times New Roman" w:hAnsi="Times New Roman" w:cs="Times New Roman"/>
+                <w:color w:val="333333"/>
+                <w:sz w:val="21"/>
+                <w:szCs w:val="21"/>
+              </w:rPr>
+              <w:t>IG-151</w:t>
+            </w:r>
+          </w:p>
+        </w:tc>
+        <w:tc>
+          <w:tcPr>
+            <w:tcW w:w="0" w:type="auto"/>
+            <w:tcBorders>
+              <w:top w:val="single" w:sz="8" w:space="0" w:color="8064A2"/>
+              <w:left w:val="single" w:sz="4" w:space="0" w:color="000000"/>
+              <w:bottom w:val="single" w:sz="8" w:space="0" w:color="8064A2"/>
+              <w:right w:val="single" w:sz="4" w:space="0" w:color="000000"/>
+            </w:tcBorders>
+            <w:tcMar>
+              <w:top w:w="0" w:type="dxa"/>
+              <w:left w:w="108" w:type="dxa"/>
+              <w:bottom w:w="0" w:type="dxa"/>
+              <w:right w:w="108" w:type="dxa"/>
+            </w:tcMar>
+          </w:tcPr>
+          <w:p>
+            <w:pPr>
+              <w:spacing w:after="0" w:line="0" w:lineRule="atLeast"/>
+              <w:rPr>
+                <w:rFonts w:ascii="Times New Roman" w:eastAsia="Times New Roman" w:hAnsi="Times New Roman" w:cs="Times New Roman"/>
+                <w:sz w:val="24"/>
+                <w:szCs w:val="24"/>
+                <w:lang w:eastAsia="en-AU"/>
+              </w:rPr>
+            </w:pPr>
+            <w:r>
+              <w:rPr>
+                <w:rFonts w:ascii="Times New Roman" w:eastAsia="Times New Roman" w:hAnsi="Times New Roman" w:cs="Times New Roman"/>
+                <w:sz w:val="24"/>
+                <w:szCs w:val="24"/>
+                <w:lang w:eastAsia="en-AU"/>
+              </w:rPr>
+              <w:t>Style HTML</w:t>
+            </w:r>
+          </w:p>
+        </w:tc>
+        <w:tc>
+          <w:tcPr>
+            <w:tcW w:w="0" w:type="auto"/>
+            <w:tcBorders>
+              <w:top w:val="single" w:sz="8" w:space="0" w:color="8064A2"/>
+              <w:left w:val="single" w:sz="4" w:space="0" w:color="000000"/>
+              <w:bottom w:val="single" w:sz="8" w:space="0" w:color="8064A2"/>
+              <w:right w:val="single" w:sz="4" w:space="0" w:color="000000"/>
+            </w:tcBorders>
+            <w:tcMar>
+              <w:top w:w="0" w:type="dxa"/>
+              <w:left w:w="108" w:type="dxa"/>
+              <w:bottom w:w="0" w:type="dxa"/>
+              <w:right w:w="108" w:type="dxa"/>
+            </w:tcMar>
+          </w:tcPr>
+          <w:p>
+            <w:pPr>
+              <w:spacing w:after="0" w:line="0" w:lineRule="atLeast"/>
+              <w:rPr>
+                <w:rFonts w:ascii="Times New Roman" w:eastAsia="Times New Roman" w:hAnsi="Times New Roman" w:cs="Times New Roman"/>
+                <w:sz w:val="24"/>
+                <w:szCs w:val="24"/>
+                <w:lang w:eastAsia="en-AU"/>
+              </w:rPr>
+            </w:pPr>
+            <w:r>
+              <w:rPr>
+                <w:rFonts w:ascii="Times New Roman" w:eastAsia="Times New Roman" w:hAnsi="Times New Roman" w:cs="Times New Roman"/>
+                <w:sz w:val="24"/>
+                <w:szCs w:val="24"/>
+                <w:lang w:eastAsia="en-AU"/>
+              </w:rPr>
+              <w:t>1</w:t>
+            </w:r>
+          </w:p>
+        </w:tc>
+        <w:tc>
+          <w:tcPr>
+            <w:tcW w:w="0" w:type="auto"/>
+            <w:tcBorders>
+              <w:top w:val="single" w:sz="8" w:space="0" w:color="8064A2"/>
+              <w:left w:val="single" w:sz="4" w:space="0" w:color="000000"/>
+              <w:bottom w:val="single" w:sz="8" w:space="0" w:color="8064A2"/>
+              <w:right w:val="single" w:sz="8" w:space="0" w:color="8064A2"/>
+            </w:tcBorders>
+            <w:tcMar>
+              <w:top w:w="0" w:type="dxa"/>
+              <w:left w:w="108" w:type="dxa"/>
+              <w:bottom w:w="0" w:type="dxa"/>
+              <w:right w:w="108" w:type="dxa"/>
+            </w:tcMar>
+          </w:tcPr>
+          <w:p>
+            <w:pPr>
+              <w:spacing w:after="0" w:line="0" w:lineRule="atLeast"/>
+              <w:rPr>
+                <w:rFonts w:ascii="Times New Roman" w:eastAsia="Times New Roman" w:hAnsi="Times New Roman" w:cs="Times New Roman"/>
+                <w:sz w:val="24"/>
+                <w:szCs w:val="24"/>
+                <w:lang w:eastAsia="en-AU"/>
+              </w:rPr>
+            </w:pPr>
+            <w:r>
+              <w:rPr>
+                <w:rFonts w:ascii="Times New Roman" w:eastAsia="Times New Roman" w:hAnsi="Times New Roman" w:cs="Times New Roman"/>
+                <w:sz w:val="24"/>
+                <w:szCs w:val="24"/>
+                <w:lang w:eastAsia="en-AU"/>
+              </w:rPr>
+              <w:t>1</w:t>
+            </w:r>
+          </w:p>
+        </w:tc>
+      </w:tr>
+      <w:tr>
+        <w:tc>
+          <w:tcPr>
+            <w:tcW w:w="0" w:type="auto"/>
+            <w:tcBorders>
+              <w:top w:val="single" w:sz="8" w:space="0" w:color="8064A2"/>
+              <w:left w:val="single" w:sz="8" w:space="0" w:color="8064A2"/>
+              <w:bottom w:val="single" w:sz="8" w:space="0" w:color="8064A2"/>
+              <w:right w:val="single" w:sz="4" w:space="0" w:color="000000"/>
+            </w:tcBorders>
+            <w:tcMar>
+              <w:top w:w="0" w:type="dxa"/>
+              <w:left w:w="108" w:type="dxa"/>
+              <w:bottom w:w="0" w:type="dxa"/>
+              <w:right w:w="108" w:type="dxa"/>
+            </w:tcMar>
+          </w:tcPr>
+          <w:p>
+            <w:pPr>
+              <w:shd w:val="clear" w:color="auto" w:fill="FFFFFF"/>
+              <w:spacing w:after="0"/>
+              <w:rPr>
+                <w:rFonts w:ascii="Times New Roman" w:hAnsi="Times New Roman" w:cs="Times New Roman"/>
+                <w:color w:val="333333"/>
+                <w:sz w:val="21"/>
+                <w:szCs w:val="21"/>
+              </w:rPr>
+            </w:pPr>
+            <w:r>
+              <w:rPr>
+                <w:rFonts w:ascii="Times New Roman" w:hAnsi="Times New Roman" w:cs="Times New Roman"/>
+                <w:color w:val="333333"/>
+                <w:sz w:val="21"/>
+                <w:szCs w:val="21"/>
+              </w:rPr>
+              <w:t>IG-152</w:t>
+            </w:r>
+          </w:p>
+        </w:tc>
+        <w:tc>
+          <w:tcPr>
+            <w:tcW w:w="0" w:type="auto"/>
+            <w:tcBorders>
+              <w:top w:val="single" w:sz="8" w:space="0" w:color="8064A2"/>
+              <w:left w:val="single" w:sz="4" w:space="0" w:color="000000"/>
+              <w:bottom w:val="single" w:sz="8" w:space="0" w:color="8064A2"/>
+              <w:right w:val="single" w:sz="4" w:space="0" w:color="000000"/>
+            </w:tcBorders>
+            <w:tcMar>
+              <w:top w:w="0" w:type="dxa"/>
+              <w:left w:w="108" w:type="dxa"/>
+              <w:bottom w:w="0" w:type="dxa"/>
+              <w:right w:w="108" w:type="dxa"/>
+            </w:tcMar>
+          </w:tcPr>
+          <w:p>
+            <w:pPr>
+              <w:spacing w:after="0" w:line="0" w:lineRule="atLeast"/>
+              <w:rPr>
+                <w:rFonts w:ascii="Times New Roman" w:eastAsia="Times New Roman" w:hAnsi="Times New Roman" w:cs="Times New Roman"/>
+                <w:sz w:val="24"/>
+                <w:szCs w:val="24"/>
+                <w:lang w:eastAsia="en-AU"/>
+              </w:rPr>
+            </w:pPr>
+            <w:r>
+              <w:rPr>
+                <w:rFonts w:ascii="Times New Roman" w:eastAsia="Times New Roman" w:hAnsi="Times New Roman" w:cs="Times New Roman"/>
+                <w:sz w:val="24"/>
+                <w:szCs w:val="24"/>
+                <w:lang w:eastAsia="en-AU"/>
+              </w:rPr>
+              <w:t>Create views</w:t>
+            </w:r>
+          </w:p>
+        </w:tc>
+        <w:tc>
+          <w:tcPr>
+            <w:tcW w:w="0" w:type="auto"/>
+            <w:tcBorders>
+              <w:top w:val="single" w:sz="8" w:space="0" w:color="8064A2"/>
+              <w:left w:val="single" w:sz="4" w:space="0" w:color="000000"/>
+              <w:bottom w:val="single" w:sz="8" w:space="0" w:color="8064A2"/>
+              <w:right w:val="single" w:sz="4" w:space="0" w:color="000000"/>
+            </w:tcBorders>
+            <w:tcMar>
+              <w:top w:w="0" w:type="dxa"/>
+              <w:left w:w="108" w:type="dxa"/>
+              <w:bottom w:w="0" w:type="dxa"/>
+              <w:right w:w="108" w:type="dxa"/>
+            </w:tcMar>
+          </w:tcPr>
+          <w:p>
+            <w:pPr>
+              <w:spacing w:after="0" w:line="0" w:lineRule="atLeast"/>
+              <w:rPr>
+                <w:rFonts w:ascii="Times New Roman" w:eastAsia="Times New Roman" w:hAnsi="Times New Roman" w:cs="Times New Roman"/>
+                <w:sz w:val="24"/>
+                <w:szCs w:val="24"/>
+                <w:lang w:eastAsia="en-AU"/>
+              </w:rPr>
+            </w:pPr>
+            <w:r>
+              <w:rPr>
+                <w:rFonts w:ascii="Times New Roman" w:eastAsia="Times New Roman" w:hAnsi="Times New Roman" w:cs="Times New Roman"/>
+                <w:sz w:val="24"/>
+                <w:szCs w:val="24"/>
+                <w:lang w:eastAsia="en-AU"/>
+              </w:rPr>
+              <w:t>2</w:t>
+            </w:r>
+          </w:p>
+        </w:tc>
+        <w:tc>
+          <w:tcPr>
+            <w:tcW w:w="0" w:type="auto"/>
+            <w:tcBorders>
+              <w:top w:val="single" w:sz="8" w:space="0" w:color="8064A2"/>
+              <w:left w:val="single" w:sz="4" w:space="0" w:color="000000"/>
+              <w:bottom w:val="single" w:sz="8" w:space="0" w:color="8064A2"/>
+              <w:right w:val="single" w:sz="8" w:space="0" w:color="8064A2"/>
+            </w:tcBorders>
+            <w:tcMar>
+              <w:top w:w="0" w:type="dxa"/>
+              <w:left w:w="108" w:type="dxa"/>
+              <w:bottom w:w="0" w:type="dxa"/>
+              <w:right w:w="108" w:type="dxa"/>
+            </w:tcMar>
+          </w:tcPr>
+          <w:p>
+            <w:pPr>
+              <w:spacing w:after="0" w:line="0" w:lineRule="atLeast"/>
+              <w:rPr>
+                <w:rFonts w:ascii="Times New Roman" w:eastAsia="Times New Roman" w:hAnsi="Times New Roman" w:cs="Times New Roman"/>
+                <w:sz w:val="24"/>
+                <w:szCs w:val="24"/>
+                <w:lang w:eastAsia="en-AU"/>
+              </w:rPr>
+            </w:pPr>
+            <w:r>
+              <w:rPr>
+                <w:rFonts w:ascii="Times New Roman" w:eastAsia="Times New Roman" w:hAnsi="Times New Roman" w:cs="Times New Roman"/>
+                <w:sz w:val="24"/>
+                <w:szCs w:val="24"/>
+                <w:lang w:eastAsia="en-AU"/>
+              </w:rPr>
+              <w:t>0.5</w:t>
+            </w:r>
+          </w:p>
+        </w:tc>
+      </w:tr>
+      <w:tr>
+        <w:tc>
+          <w:tcPr>
+            <w:tcW w:w="0" w:type="auto"/>
+            <w:tcBorders>
+              <w:top w:val="single" w:sz="8" w:space="0" w:color="8064A2"/>
+              <w:left w:val="single" w:sz="8" w:space="0" w:color="8064A2"/>
+              <w:bottom w:val="single" w:sz="8" w:space="0" w:color="8064A2"/>
+              <w:right w:val="single" w:sz="4" w:space="0" w:color="000000"/>
+            </w:tcBorders>
+            <w:tcMar>
+              <w:top w:w="0" w:type="dxa"/>
+              <w:left w:w="108" w:type="dxa"/>
+              <w:bottom w:w="0" w:type="dxa"/>
+              <w:right w:w="108" w:type="dxa"/>
+            </w:tcMar>
+          </w:tcPr>
+          <w:p>
+            <w:pPr>
+              <w:shd w:val="clear" w:color="auto" w:fill="FFFFFF"/>
+              <w:spacing w:after="0"/>
+              <w:rPr>
+                <w:rFonts w:ascii="Times New Roman" w:hAnsi="Times New Roman" w:cs="Times New Roman"/>
+                <w:color w:val="333333"/>
+                <w:sz w:val="21"/>
+                <w:szCs w:val="21"/>
+              </w:rPr>
+            </w:pPr>
+            <w:r>
+              <w:rPr>
+                <w:rFonts w:ascii="Times New Roman" w:hAnsi="Times New Roman" w:cs="Times New Roman"/>
+                <w:color w:val="333333"/>
+                <w:sz w:val="21"/>
+                <w:szCs w:val="21"/>
+              </w:rPr>
+              <w:t>IG-153</w:t>
+            </w:r>
+          </w:p>
+        </w:tc>
+        <w:tc>
+          <w:tcPr>
+            <w:tcW w:w="0" w:type="auto"/>
+            <w:tcBorders>
+              <w:top w:val="single" w:sz="8" w:space="0" w:color="8064A2"/>
+              <w:left w:val="single" w:sz="4" w:space="0" w:color="000000"/>
+              <w:bottom w:val="single" w:sz="8" w:space="0" w:color="8064A2"/>
+              <w:right w:val="single" w:sz="4" w:space="0" w:color="000000"/>
+            </w:tcBorders>
+            <w:tcMar>
+              <w:top w:w="0" w:type="dxa"/>
+              <w:left w:w="108" w:type="dxa"/>
+              <w:bottom w:w="0" w:type="dxa"/>
+              <w:right w:w="108" w:type="dxa"/>
+            </w:tcMar>
+          </w:tcPr>
+          <w:p>
+            <w:pPr>
+              <w:spacing w:after="0" w:line="0" w:lineRule="atLeast"/>
+              <w:rPr>
+                <w:rFonts w:ascii="Times New Roman" w:eastAsia="Times New Roman" w:hAnsi="Times New Roman" w:cs="Times New Roman"/>
+                <w:sz w:val="24"/>
+                <w:szCs w:val="24"/>
+                <w:lang w:eastAsia="en-AU"/>
+              </w:rPr>
+            </w:pPr>
+            <w:r>
+              <w:rPr>
+                <w:rFonts w:ascii="Times New Roman" w:eastAsia="Times New Roman" w:hAnsi="Times New Roman" w:cs="Times New Roman"/>
+                <w:sz w:val="24"/>
+                <w:szCs w:val="24"/>
+                <w:lang w:eastAsia="en-AU"/>
+              </w:rPr>
+              <w:t>Verify complete</w:t>
+            </w:r>
+          </w:p>
+        </w:tc>
+        <w:tc>
+          <w:tcPr>
+            <w:tcW w:w="0" w:type="auto"/>
+            <w:tcBorders>
+              <w:top w:val="single" w:sz="8" w:space="0" w:color="8064A2"/>
+              <w:left w:val="single" w:sz="4" w:space="0" w:color="000000"/>
+              <w:bottom w:val="single" w:sz="8" w:space="0" w:color="8064A2"/>
+              <w:right w:val="single" w:sz="4" w:space="0" w:color="000000"/>
+            </w:tcBorders>
+            <w:tcMar>
+              <w:top w:w="0" w:type="dxa"/>
+              <w:left w:w="108" w:type="dxa"/>
+              <w:bottom w:w="0" w:type="dxa"/>
+              <w:right w:w="108" w:type="dxa"/>
+            </w:tcMar>
+          </w:tcPr>
+          <w:p>
+            <w:pPr>
+              <w:spacing w:after="0" w:line="0" w:lineRule="atLeast"/>
+              <w:rPr>
+                <w:rFonts w:ascii="Times New Roman" w:eastAsia="Times New Roman" w:hAnsi="Times New Roman" w:cs="Times New Roman"/>
+                <w:sz w:val="24"/>
+                <w:szCs w:val="24"/>
+                <w:lang w:eastAsia="en-AU"/>
+              </w:rPr>
+            </w:pPr>
+            <w:r>
+              <w:rPr>
+                <w:rFonts w:ascii="Times New Roman" w:eastAsia="Times New Roman" w:hAnsi="Times New Roman" w:cs="Times New Roman"/>
+                <w:sz w:val="24"/>
+                <w:szCs w:val="24"/>
+                <w:lang w:eastAsia="en-AU"/>
+              </w:rPr>
+              <w:t>1</w:t>
+            </w:r>
+          </w:p>
+        </w:tc>
+        <w:tc>
+          <w:tcPr>
+            <w:tcW w:w="0" w:type="auto"/>
+            <w:tcBorders>
+              <w:top w:val="single" w:sz="8" w:space="0" w:color="8064A2"/>
+              <w:left w:val="single" w:sz="4" w:space="0" w:color="000000"/>
+              <w:bottom w:val="single" w:sz="8" w:space="0" w:color="8064A2"/>
+              <w:right w:val="single" w:sz="8" w:space="0" w:color="8064A2"/>
+            </w:tcBorders>
+            <w:tcMar>
+              <w:top w:w="0" w:type="dxa"/>
+              <w:left w:w="108" w:type="dxa"/>
+              <w:bottom w:w="0" w:type="dxa"/>
+              <w:right w:w="108" w:type="dxa"/>
+            </w:tcMar>
+          </w:tcPr>
+          <w:p>
+            <w:pPr>
+              <w:spacing w:after="0" w:line="0" w:lineRule="atLeast"/>
+              <w:rPr>
+                <w:rFonts w:ascii="Times New Roman" w:eastAsia="Times New Roman" w:hAnsi="Times New Roman" w:cs="Times New Roman"/>
+                <w:sz w:val="24"/>
+                <w:szCs w:val="24"/>
+                <w:lang w:eastAsia="en-AU"/>
+              </w:rPr>
+            </w:pPr>
+            <w:r>
+              <w:rPr>
+                <w:rFonts w:ascii="Times New Roman" w:eastAsia="Times New Roman" w:hAnsi="Times New Roman" w:cs="Times New Roman"/>
+                <w:sz w:val="24"/>
+                <w:szCs w:val="24"/>
+                <w:lang w:eastAsia="en-AU"/>
+              </w:rPr>
+              <w:t>1</w:t>
+            </w:r>
+          </w:p>
+        </w:tc>
+      </w:tr>
+      <w:tr>
+        <w:tc>
+          <w:tcPr>
+            <w:tcW w:w="0" w:type="auto"/>
+            <w:tcBorders>
+              <w:top w:val="single" w:sz="8" w:space="0" w:color="8064A2"/>
+              <w:left w:val="single" w:sz="8" w:space="0" w:color="8064A2"/>
+              <w:bottom w:val="single" w:sz="8" w:space="0" w:color="8064A2"/>
+              <w:right w:val="single" w:sz="4" w:space="0" w:color="000000"/>
+            </w:tcBorders>
+            <w:tcMar>
+              <w:top w:w="0" w:type="dxa"/>
+              <w:left w:w="108" w:type="dxa"/>
+              <w:bottom w:w="0" w:type="dxa"/>
+              <w:right w:w="108" w:type="dxa"/>
+            </w:tcMar>
+          </w:tcPr>
+          <w:p>
+            <w:pPr>
+              <w:spacing w:after="0" w:line="240" w:lineRule="auto"/>
+              <w:rPr>
+                <w:rFonts w:ascii="Times New Roman" w:eastAsia="Times New Roman" w:hAnsi="Times New Roman" w:cs="Times New Roman"/>
+                <w:sz w:val="1"/>
+                <w:szCs w:val="24"/>
+                <w:lang w:eastAsia="en-AU"/>
+              </w:rPr>
+            </w:pPr>
+          </w:p>
+        </w:tc>
+        <w:tc>
+          <w:tcPr>
+            <w:tcW w:w="0" w:type="auto"/>
+            <w:tcBorders>
+              <w:top w:val="single" w:sz="8" w:space="0" w:color="8064A2"/>
+              <w:left w:val="single" w:sz="4" w:space="0" w:color="000000"/>
+              <w:bottom w:val="single" w:sz="8" w:space="0" w:color="8064A2"/>
+              <w:right w:val="single" w:sz="4" w:space="0" w:color="000000"/>
+            </w:tcBorders>
+            <w:tcMar>
+              <w:top w:w="0" w:type="dxa"/>
+              <w:left w:w="108" w:type="dxa"/>
+              <w:bottom w:w="0" w:type="dxa"/>
+              <w:right w:w="108" w:type="dxa"/>
+            </w:tcMar>
+          </w:tcPr>
+          <w:p>
+            <w:pPr>
+              <w:spacing w:after="0" w:line="0" w:lineRule="atLeast"/>
+              <w:rPr>
+                <w:rFonts w:ascii="Times New Roman" w:eastAsia="Times New Roman" w:hAnsi="Times New Roman" w:cs="Times New Roman"/>
+                <w:sz w:val="24"/>
+                <w:szCs w:val="24"/>
+                <w:lang w:eastAsia="en-AU"/>
+              </w:rPr>
+            </w:pPr>
+            <w:r>
+              <w:rPr>
+                <w:rFonts w:ascii="Times New Roman" w:eastAsia="Times New Roman" w:hAnsi="Times New Roman" w:cs="Times New Roman"/>
+                <w:color w:val="000000"/>
+                <w:lang w:eastAsia="en-AU"/>
+              </w:rPr>
+              <w:t>Story Points: 3</w:t>
+            </w:r>
+            <w:r>
+              <w:rPr>
+                <w:rFonts w:ascii="Times New Roman" w:eastAsia="Times New Roman" w:hAnsi="Times New Roman" w:cs="Times New Roman"/>
+                <w:color w:val="000000"/>
+                <w:lang w:eastAsia="en-AU"/>
+              </w:rPr>
+              <w:tab/>
+              <w:t>Total Hours:</w:t>
+            </w:r>
+          </w:p>
+        </w:tc>
+        <w:tc>
+          <w:tcPr>
+            <w:tcW w:w="0" w:type="auto"/>
+            <w:tcBorders>
+              <w:top w:val="single" w:sz="8" w:space="0" w:color="8064A2"/>
+              <w:left w:val="single" w:sz="4" w:space="0" w:color="000000"/>
+              <w:bottom w:val="single" w:sz="8" w:space="0" w:color="8064A2"/>
+              <w:right w:val="single" w:sz="4" w:space="0" w:color="000000"/>
+            </w:tcBorders>
+            <w:tcMar>
+              <w:top w:w="0" w:type="dxa"/>
+              <w:left w:w="108" w:type="dxa"/>
+              <w:bottom w:w="0" w:type="dxa"/>
+              <w:right w:w="108" w:type="dxa"/>
+            </w:tcMar>
+          </w:tcPr>
+          <w:p>
+            <w:pPr>
+              <w:spacing w:after="0" w:line="0" w:lineRule="atLeast"/>
+              <w:rPr>
+                <w:rFonts w:ascii="Times New Roman" w:eastAsia="Times New Roman" w:hAnsi="Times New Roman" w:cs="Times New Roman"/>
+                <w:sz w:val="24"/>
+                <w:szCs w:val="24"/>
+                <w:lang w:eastAsia="en-AU"/>
+              </w:rPr>
+            </w:pPr>
+            <w:r>
+              <w:rPr>
+                <w:rFonts w:ascii="Times New Roman" w:eastAsia="Times New Roman" w:hAnsi="Times New Roman" w:cs="Times New Roman"/>
+                <w:sz w:val="24"/>
+                <w:szCs w:val="24"/>
+                <w:lang w:eastAsia="en-AU"/>
+              </w:rPr>
+              <w:t>5</w:t>
+            </w:r>
+          </w:p>
+        </w:tc>
+        <w:tc>
+          <w:tcPr>
+            <w:tcW w:w="0" w:type="auto"/>
+            <w:tcBorders>
+              <w:top w:val="single" w:sz="8" w:space="0" w:color="8064A2"/>
+              <w:left w:val="single" w:sz="4" w:space="0" w:color="000000"/>
+              <w:bottom w:val="single" w:sz="8" w:space="0" w:color="8064A2"/>
+              <w:right w:val="single" w:sz="8" w:space="0" w:color="8064A2"/>
+            </w:tcBorders>
+            <w:tcMar>
+              <w:top w:w="0" w:type="dxa"/>
+              <w:left w:w="108" w:type="dxa"/>
+              <w:bottom w:w="0" w:type="dxa"/>
+              <w:right w:w="108" w:type="dxa"/>
+            </w:tcMar>
+          </w:tcPr>
+          <w:p>
+            <w:pPr>
+              <w:spacing w:after="0" w:line="0" w:lineRule="atLeast"/>
+              <w:rPr>
+                <w:rFonts w:ascii="Times New Roman" w:eastAsia="Times New Roman" w:hAnsi="Times New Roman" w:cs="Times New Roman"/>
+                <w:sz w:val="24"/>
+                <w:szCs w:val="24"/>
+                <w:lang w:eastAsia="en-AU"/>
+              </w:rPr>
+            </w:pPr>
+            <w:r>
+              <w:rPr>
+                <w:rFonts w:ascii="Times New Roman" w:eastAsia="Times New Roman" w:hAnsi="Times New Roman" w:cs="Times New Roman"/>
+                <w:sz w:val="24"/>
+                <w:szCs w:val="24"/>
+                <w:lang w:eastAsia="en-AU"/>
+              </w:rPr>
+              <w:t>3.5</w:t>
+            </w:r>
           </w:p>
         </w:tc>
       </w:tr>
@@ -9855,7 +12847,7 @@
     <w:lsdException w:name="Table Web 2" w:semiHidden="1" w:unhideWhenUsed="1"/>
     <w:lsdException w:name="Table Web 3" w:semiHidden="1" w:unhideWhenUsed="1"/>
     <w:lsdException w:name="Balloon Text" w:semiHidden="1" w:unhideWhenUsed="1"/>
-    <w:lsdException w:name="Table Grid" w:semiHidden="1" w:uiPriority="59" w:unhideWhenUsed="1"/>
+    <w:lsdException w:name="Table Grid" w:uiPriority="59"/>
     <w:lsdException w:name="Table Theme" w:semiHidden="1" w:unhideWhenUsed="1"/>
     <w:lsdException w:name="Placeholder Text" w:semiHidden="1"/>
     <w:lsdException w:name="No Spacing" w:uiPriority="1" w:qFormat="1"/>
@@ -10516,7 +13508,7 @@
 </file>
 
 <file path=customXml/itemProps1.xml><?xml version="1.0" encoding="utf-8"?>
-<ds:datastoreItem xmlns:ds="http://schemas.openxmlformats.org/officeDocument/2006/customXml" ds:itemID="{25144FC9-D25D-4669-B9EC-C12F55FADC70}">
+<ds:datastoreItem xmlns:ds="http://schemas.openxmlformats.org/officeDocument/2006/customXml" ds:itemID="{F77E942D-835F-450C-9450-A88790FEBDBC}">
   <ds:schemaRefs>
     <ds:schemaRef ds:uri="http://schemas.openxmlformats.org/officeDocument/2006/bibliography"/>
   </ds:schemaRefs>

</xml_diff>